<commit_message>
parancsok és teszteles frissitve
teszteles folytatva mindjárt
</commit_message>
<xml_diff>
--- a/Parancsok.docx
+++ b/Parancsok.docx
@@ -51,7 +51,7 @@
           <w:r>
             <w:fldChar w:fldCharType="separate"/>
           </w:r>
-          <w:hyperlink w:anchor="_Toc161047150" w:history="1">
+          <w:hyperlink w:anchor="_Toc164064389" w:history="1">
             <w:r>
               <w:rPr>
                 <w:rStyle w:val="Hiperhivatkozs"/>
@@ -78,7 +78,7 @@
                 <w:noProof/>
                 <w:webHidden/>
               </w:rPr>
-              <w:instrText xml:space="preserve"> PAGEREF _Toc161047150 \h </w:instrText>
+              <w:instrText xml:space="preserve"> PAGEREF _Toc164064389 \h </w:instrText>
             </w:r>
             <w:r>
               <w:rPr>
@@ -125,7 +125,7 @@
               <w14:ligatures w14:val="standardContextual"/>
             </w:rPr>
           </w:pPr>
-          <w:hyperlink w:anchor="_Toc161047151" w:history="1">
+          <w:hyperlink w:anchor="_Toc164064390" w:history="1">
             <w:r>
               <w:rPr>
                 <w:rStyle w:val="Hiperhivatkozs"/>
@@ -152,7 +152,7 @@
                 <w:noProof/>
                 <w:webHidden/>
               </w:rPr>
-              <w:instrText xml:space="preserve"> PAGEREF _Toc161047151 \h </w:instrText>
+              <w:instrText xml:space="preserve"> PAGEREF _Toc164064390 \h </w:instrText>
             </w:r>
             <w:r>
               <w:rPr>
@@ -199,7 +199,7 @@
               <w14:ligatures w14:val="standardContextual"/>
             </w:rPr>
           </w:pPr>
-          <w:hyperlink w:anchor="_Toc161047152" w:history="1">
+          <w:hyperlink w:anchor="_Toc164064391" w:history="1">
             <w:r>
               <w:rPr>
                 <w:rStyle w:val="Hiperhivatkozs"/>
@@ -226,7 +226,7 @@
                 <w:noProof/>
                 <w:webHidden/>
               </w:rPr>
-              <w:instrText xml:space="preserve"> PAGEREF _Toc161047152 \h </w:instrText>
+              <w:instrText xml:space="preserve"> PAGEREF _Toc164064391 \h </w:instrText>
             </w:r>
             <w:r>
               <w:rPr>
@@ -273,7 +273,7 @@
               <w14:ligatures w14:val="standardContextual"/>
             </w:rPr>
           </w:pPr>
-          <w:hyperlink w:anchor="_Toc161047153" w:history="1">
+          <w:hyperlink w:anchor="_Toc164064392" w:history="1">
             <w:r>
               <w:rPr>
                 <w:rStyle w:val="Hiperhivatkozs"/>
@@ -300,7 +300,7 @@
                 <w:noProof/>
                 <w:webHidden/>
               </w:rPr>
-              <w:instrText xml:space="preserve"> PAGEREF _Toc161047153 \h </w:instrText>
+              <w:instrText xml:space="preserve"> PAGEREF _Toc164064392 \h </w:instrText>
             </w:r>
             <w:r>
               <w:rPr>
@@ -347,7 +347,7 @@
               <w14:ligatures w14:val="standardContextual"/>
             </w:rPr>
           </w:pPr>
-          <w:hyperlink w:anchor="_Toc161047154" w:history="1">
+          <w:hyperlink w:anchor="_Toc164064393" w:history="1">
             <w:r>
               <w:rPr>
                 <w:rStyle w:val="Hiperhivatkozs"/>
@@ -374,7 +374,7 @@
                 <w:noProof/>
                 <w:webHidden/>
               </w:rPr>
-              <w:instrText xml:space="preserve"> PAGEREF _Toc161047154 \h </w:instrText>
+              <w:instrText xml:space="preserve"> PAGEREF _Toc164064393 \h </w:instrText>
             </w:r>
             <w:r>
               <w:rPr>
@@ -421,7 +421,7 @@
               <w14:ligatures w14:val="standardContextual"/>
             </w:rPr>
           </w:pPr>
-          <w:hyperlink w:anchor="_Toc161047155" w:history="1">
+          <w:hyperlink w:anchor="_Toc164064394" w:history="1">
             <w:r>
               <w:rPr>
                 <w:rStyle w:val="Hiperhivatkozs"/>
@@ -448,7 +448,7 @@
                 <w:noProof/>
                 <w:webHidden/>
               </w:rPr>
-              <w:instrText xml:space="preserve"> PAGEREF _Toc161047155 \h </w:instrText>
+              <w:instrText xml:space="preserve"> PAGEREF _Toc164064394 \h </w:instrText>
             </w:r>
             <w:r>
               <w:rPr>
@@ -495,7 +495,7 @@
               <w14:ligatures w14:val="standardContextual"/>
             </w:rPr>
           </w:pPr>
-          <w:hyperlink w:anchor="_Toc161047156" w:history="1">
+          <w:hyperlink w:anchor="_Toc164064395" w:history="1">
             <w:r>
               <w:rPr>
                 <w:rStyle w:val="Hiperhivatkozs"/>
@@ -522,7 +522,7 @@
                 <w:noProof/>
                 <w:webHidden/>
               </w:rPr>
-              <w:instrText xml:space="preserve"> PAGEREF _Toc161047156 \h </w:instrText>
+              <w:instrText xml:space="preserve"> PAGEREF _Toc164064395 \h </w:instrText>
             </w:r>
             <w:r>
               <w:rPr>
@@ -569,7 +569,7 @@
               <w14:ligatures w14:val="standardContextual"/>
             </w:rPr>
           </w:pPr>
-          <w:hyperlink w:anchor="_Toc161047157" w:history="1">
+          <w:hyperlink w:anchor="_Toc164064396" w:history="1">
             <w:r>
               <w:rPr>
                 <w:rStyle w:val="Hiperhivatkozs"/>
@@ -596,7 +596,7 @@
                 <w:noProof/>
                 <w:webHidden/>
               </w:rPr>
-              <w:instrText xml:space="preserve"> PAGEREF _Toc161047157 \h </w:instrText>
+              <w:instrText xml:space="preserve"> PAGEREF _Toc164064396 \h </w:instrText>
             </w:r>
             <w:r>
               <w:rPr>
@@ -643,7 +643,7 @@
               <w14:ligatures w14:val="standardContextual"/>
             </w:rPr>
           </w:pPr>
-          <w:hyperlink w:anchor="_Toc161047158" w:history="1">
+          <w:hyperlink w:anchor="_Toc164064397" w:history="1">
             <w:r>
               <w:rPr>
                 <w:rStyle w:val="Hiperhivatkozs"/>
@@ -670,7 +670,7 @@
                 <w:noProof/>
                 <w:webHidden/>
               </w:rPr>
-              <w:instrText xml:space="preserve"> PAGEREF _Toc161047158 \h </w:instrText>
+              <w:instrText xml:space="preserve"> PAGEREF _Toc164064397 \h </w:instrText>
             </w:r>
             <w:r>
               <w:rPr>
@@ -691,6 +691,80 @@
                 <w:webHidden/>
               </w:rPr>
               <w:t>5</w:t>
+            </w:r>
+            <w:r>
+              <w:rPr>
+                <w:noProof/>
+                <w:webHidden/>
+              </w:rPr>
+              <w:fldChar w:fldCharType="end"/>
+            </w:r>
+          </w:hyperlink>
+        </w:p>
+        <w:p>
+          <w:pPr>
+            <w:pStyle w:val="TJ3"/>
+            <w:tabs>
+              <w:tab w:val="right" w:leader="dot" w:pos="9350"/>
+            </w:tabs>
+            <w:rPr>
+              <w:rFonts w:eastAsiaTheme="minorEastAsia"/>
+              <w:noProof/>
+              <w:kern w:val="2"/>
+              <w:sz w:val="24"/>
+              <w:szCs w:val="24"/>
+              <w:lang w:val="en-US"/>
+              <w14:ligatures w14:val="standardContextual"/>
+            </w:rPr>
+          </w:pPr>
+          <w:hyperlink w:anchor="_Toc164064398" w:history="1">
+            <w:r>
+              <w:rPr>
+                <w:rStyle w:val="Hiperhivatkozs"/>
+                <w:noProof/>
+              </w:rPr>
+              <w:t>SSH</w:t>
+            </w:r>
+            <w:r>
+              <w:rPr>
+                <w:noProof/>
+                <w:webHidden/>
+              </w:rPr>
+              <w:tab/>
+            </w:r>
+            <w:r>
+              <w:rPr>
+                <w:noProof/>
+                <w:webHidden/>
+              </w:rPr>
+              <w:fldChar w:fldCharType="begin"/>
+            </w:r>
+            <w:r>
+              <w:rPr>
+                <w:noProof/>
+                <w:webHidden/>
+              </w:rPr>
+              <w:instrText xml:space="preserve"> PAGEREF _Toc164064398 \h </w:instrText>
+            </w:r>
+            <w:r>
+              <w:rPr>
+                <w:noProof/>
+                <w:webHidden/>
+              </w:rPr>
+            </w:r>
+            <w:r>
+              <w:rPr>
+                <w:noProof/>
+                <w:webHidden/>
+              </w:rPr>
+              <w:fldChar w:fldCharType="separate"/>
+            </w:r>
+            <w:r>
+              <w:rPr>
+                <w:noProof/>
+                <w:webHidden/>
+              </w:rPr>
+              <w:t>6</w:t>
             </w:r>
             <w:r>
               <w:rPr>
@@ -717,7 +791,7 @@
               <w14:ligatures w14:val="standardContextual"/>
             </w:rPr>
           </w:pPr>
-          <w:hyperlink w:anchor="_Toc161047159" w:history="1">
+          <w:hyperlink w:anchor="_Toc164064399" w:history="1">
             <w:r>
               <w:rPr>
                 <w:rStyle w:val="Hiperhivatkozs"/>
@@ -744,7 +818,7 @@
                 <w:noProof/>
                 <w:webHidden/>
               </w:rPr>
-              <w:instrText xml:space="preserve"> PAGEREF _Toc161047159 \h </w:instrText>
+              <w:instrText xml:space="preserve"> PAGEREF _Toc164064399 \h </w:instrText>
             </w:r>
             <w:r>
               <w:rPr>
@@ -791,7 +865,7 @@
               <w14:ligatures w14:val="standardContextual"/>
             </w:rPr>
           </w:pPr>
-          <w:hyperlink w:anchor="_Toc161047160" w:history="1">
+          <w:hyperlink w:anchor="_Toc164064400" w:history="1">
             <w:r>
               <w:rPr>
                 <w:rStyle w:val="Hiperhivatkozs"/>
@@ -818,7 +892,7 @@
                 <w:noProof/>
                 <w:webHidden/>
               </w:rPr>
-              <w:instrText xml:space="preserve"> PAGEREF _Toc161047160 \h </w:instrText>
+              <w:instrText xml:space="preserve"> PAGEREF _Toc164064400 \h </w:instrText>
             </w:r>
             <w:r>
               <w:rPr>
@@ -865,7 +939,7 @@
               <w14:ligatures w14:val="standardContextual"/>
             </w:rPr>
           </w:pPr>
-          <w:hyperlink w:anchor="_Toc161047161" w:history="1">
+          <w:hyperlink w:anchor="_Toc164064401" w:history="1">
             <w:r>
               <w:rPr>
                 <w:rStyle w:val="Hiperhivatkozs"/>
@@ -892,7 +966,7 @@
                 <w:noProof/>
                 <w:webHidden/>
               </w:rPr>
-              <w:instrText xml:space="preserve"> PAGEREF _Toc161047161 \h </w:instrText>
+              <w:instrText xml:space="preserve"> PAGEREF _Toc164064401 \h </w:instrText>
             </w:r>
             <w:r>
               <w:rPr>
@@ -939,7 +1013,7 @@
               <w14:ligatures w14:val="standardContextual"/>
             </w:rPr>
           </w:pPr>
-          <w:hyperlink w:anchor="_Toc161047162" w:history="1">
+          <w:hyperlink w:anchor="_Toc164064402" w:history="1">
             <w:r>
               <w:rPr>
                 <w:rStyle w:val="Hiperhivatkozs"/>
@@ -966,7 +1040,7 @@
                 <w:noProof/>
                 <w:webHidden/>
               </w:rPr>
-              <w:instrText xml:space="preserve"> PAGEREF _Toc161047162 \h </w:instrText>
+              <w:instrText xml:space="preserve"> PAGEREF _Toc164064402 \h </w:instrText>
             </w:r>
             <w:r>
               <w:rPr>
@@ -1013,7 +1087,7 @@
               <w14:ligatures w14:val="standardContextual"/>
             </w:rPr>
           </w:pPr>
-          <w:hyperlink w:anchor="_Toc161047163" w:history="1">
+          <w:hyperlink w:anchor="_Toc164064403" w:history="1">
             <w:r>
               <w:rPr>
                 <w:rStyle w:val="Hiperhivatkozs"/>
@@ -1040,7 +1114,7 @@
                 <w:noProof/>
                 <w:webHidden/>
               </w:rPr>
-              <w:instrText xml:space="preserve"> PAGEREF _Toc161047163 \h </w:instrText>
+              <w:instrText xml:space="preserve"> PAGEREF _Toc164064403 \h </w:instrText>
             </w:r>
             <w:r>
               <w:rPr>
@@ -1087,7 +1161,7 @@
               <w14:ligatures w14:val="standardContextual"/>
             </w:rPr>
           </w:pPr>
-          <w:hyperlink w:anchor="_Toc161047164" w:history="1">
+          <w:hyperlink w:anchor="_Toc164064404" w:history="1">
             <w:r>
               <w:rPr>
                 <w:rStyle w:val="Hiperhivatkozs"/>
@@ -1114,7 +1188,7 @@
                 <w:noProof/>
                 <w:webHidden/>
               </w:rPr>
-              <w:instrText xml:space="preserve"> PAGEREF _Toc161047164 \h </w:instrText>
+              <w:instrText xml:space="preserve"> PAGEREF _Toc164064404 \h </w:instrText>
             </w:r>
             <w:r>
               <w:rPr>
@@ -1161,7 +1235,7 @@
               <w14:ligatures w14:val="standardContextual"/>
             </w:rPr>
           </w:pPr>
-          <w:hyperlink w:anchor="_Toc161047165" w:history="1">
+          <w:hyperlink w:anchor="_Toc164064405" w:history="1">
             <w:r>
               <w:rPr>
                 <w:rStyle w:val="Hiperhivatkozs"/>
@@ -1188,7 +1262,7 @@
                 <w:noProof/>
                 <w:webHidden/>
               </w:rPr>
-              <w:instrText xml:space="preserve"> PAGEREF _Toc161047165 \h </w:instrText>
+              <w:instrText xml:space="preserve"> PAGEREF _Toc164064405 \h </w:instrText>
             </w:r>
             <w:r>
               <w:rPr>
@@ -1208,7 +1282,7 @@
                 <w:noProof/>
                 <w:webHidden/>
               </w:rPr>
-              <w:t>6</w:t>
+              <w:t>7</w:t>
             </w:r>
             <w:r>
               <w:rPr>
@@ -1235,7 +1309,7 @@
               <w14:ligatures w14:val="standardContextual"/>
             </w:rPr>
           </w:pPr>
-          <w:hyperlink w:anchor="_Toc161047166" w:history="1">
+          <w:hyperlink w:anchor="_Toc164064406" w:history="1">
             <w:r>
               <w:rPr>
                 <w:rStyle w:val="Hiperhivatkozs"/>
@@ -1262,7 +1336,7 @@
                 <w:noProof/>
                 <w:webHidden/>
               </w:rPr>
-              <w:instrText xml:space="preserve"> PAGEREF _Toc161047166 \h </w:instrText>
+              <w:instrText xml:space="preserve"> PAGEREF _Toc164064406 \h </w:instrText>
             </w:r>
             <w:r>
               <w:rPr>
@@ -1309,7 +1383,7 @@
               <w14:ligatures w14:val="standardContextual"/>
             </w:rPr>
           </w:pPr>
-          <w:hyperlink w:anchor="_Toc161047167" w:history="1">
+          <w:hyperlink w:anchor="_Toc164064407" w:history="1">
             <w:r>
               <w:rPr>
                 <w:rStyle w:val="Hiperhivatkozs"/>
@@ -1336,7 +1410,7 @@
                 <w:noProof/>
                 <w:webHidden/>
               </w:rPr>
-              <w:instrText xml:space="preserve"> PAGEREF _Toc161047167 \h </w:instrText>
+              <w:instrText xml:space="preserve"> PAGEREF _Toc164064407 \h </w:instrText>
             </w:r>
             <w:r>
               <w:rPr>
@@ -1383,7 +1457,7 @@
               <w14:ligatures w14:val="standardContextual"/>
             </w:rPr>
           </w:pPr>
-          <w:hyperlink w:anchor="_Toc161047168" w:history="1">
+          <w:hyperlink w:anchor="_Toc164064408" w:history="1">
             <w:r>
               <w:rPr>
                 <w:rStyle w:val="Hiperhivatkozs"/>
@@ -1410,7 +1484,7 @@
                 <w:noProof/>
                 <w:webHidden/>
               </w:rPr>
-              <w:instrText xml:space="preserve"> PAGEREF _Toc161047168 \h </w:instrText>
+              <w:instrText xml:space="preserve"> PAGEREF _Toc164064408 \h </w:instrText>
             </w:r>
             <w:r>
               <w:rPr>
@@ -1457,7 +1531,7 @@
               <w14:ligatures w14:val="standardContextual"/>
             </w:rPr>
           </w:pPr>
-          <w:hyperlink w:anchor="_Toc161047169" w:history="1">
+          <w:hyperlink w:anchor="_Toc164064409" w:history="1">
             <w:r>
               <w:rPr>
                 <w:rStyle w:val="Hiperhivatkozs"/>
@@ -1484,7 +1558,7 @@
                 <w:noProof/>
                 <w:webHidden/>
               </w:rPr>
-              <w:instrText xml:space="preserve"> PAGEREF _Toc161047169 \h </w:instrText>
+              <w:instrText xml:space="preserve"> PAGEREF _Toc164064409 \h </w:instrText>
             </w:r>
             <w:r>
               <w:rPr>
@@ -1531,7 +1605,7 @@
               <w14:ligatures w14:val="standardContextual"/>
             </w:rPr>
           </w:pPr>
-          <w:hyperlink w:anchor="_Toc161047170" w:history="1">
+          <w:hyperlink w:anchor="_Toc164064410" w:history="1">
             <w:r>
               <w:rPr>
                 <w:rStyle w:val="Hiperhivatkozs"/>
@@ -1558,7 +1632,7 @@
                 <w:noProof/>
                 <w:webHidden/>
               </w:rPr>
-              <w:instrText xml:space="preserve"> PAGEREF _Toc161047170 \h </w:instrText>
+              <w:instrText xml:space="preserve"> PAGEREF _Toc164064410 \h </w:instrText>
             </w:r>
             <w:r>
               <w:rPr>
@@ -1605,7 +1679,7 @@
               <w14:ligatures w14:val="standardContextual"/>
             </w:rPr>
           </w:pPr>
-          <w:hyperlink w:anchor="_Toc161047171" w:history="1">
+          <w:hyperlink w:anchor="_Toc164064411" w:history="1">
             <w:r>
               <w:rPr>
                 <w:rStyle w:val="Hiperhivatkozs"/>
@@ -1632,7 +1706,7 @@
                 <w:noProof/>
                 <w:webHidden/>
               </w:rPr>
-              <w:instrText xml:space="preserve"> PAGEREF _Toc161047171 \h </w:instrText>
+              <w:instrText xml:space="preserve"> PAGEREF _Toc164064411 \h </w:instrText>
             </w:r>
             <w:r>
               <w:rPr>
@@ -1679,7 +1753,7 @@
               <w14:ligatures w14:val="standardContextual"/>
             </w:rPr>
           </w:pPr>
-          <w:hyperlink w:anchor="_Toc161047172" w:history="1">
+          <w:hyperlink w:anchor="_Toc164064412" w:history="1">
             <w:r>
               <w:rPr>
                 <w:rStyle w:val="Hiperhivatkozs"/>
@@ -1706,7 +1780,7 @@
                 <w:noProof/>
                 <w:webHidden/>
               </w:rPr>
-              <w:instrText xml:space="preserve"> PAGEREF _Toc161047172 \h </w:instrText>
+              <w:instrText xml:space="preserve"> PAGEREF _Toc164064412 \h </w:instrText>
             </w:r>
             <w:r>
               <w:rPr>
@@ -1753,7 +1827,7 @@
               <w14:ligatures w14:val="standardContextual"/>
             </w:rPr>
           </w:pPr>
-          <w:hyperlink w:anchor="_Toc161047173" w:history="1">
+          <w:hyperlink w:anchor="_Toc164064413" w:history="1">
             <w:r>
               <w:rPr>
                 <w:rStyle w:val="Hiperhivatkozs"/>
@@ -1780,7 +1854,7 @@
                 <w:noProof/>
                 <w:webHidden/>
               </w:rPr>
-              <w:instrText xml:space="preserve"> PAGEREF _Toc161047173 \h </w:instrText>
+              <w:instrText xml:space="preserve"> PAGEREF _Toc164064413 \h </w:instrText>
             </w:r>
             <w:r>
               <w:rPr>
@@ -1827,7 +1901,7 @@
               <w14:ligatures w14:val="standardContextual"/>
             </w:rPr>
           </w:pPr>
-          <w:hyperlink w:anchor="_Toc161047174" w:history="1">
+          <w:hyperlink w:anchor="_Toc164064414" w:history="1">
             <w:r>
               <w:rPr>
                 <w:rStyle w:val="Hiperhivatkozs"/>
@@ -1854,7 +1928,7 @@
                 <w:noProof/>
                 <w:webHidden/>
               </w:rPr>
-              <w:instrText xml:space="preserve"> PAGEREF _Toc161047174 \h </w:instrText>
+              <w:instrText xml:space="preserve"> PAGEREF _Toc164064414 \h </w:instrText>
             </w:r>
             <w:r>
               <w:rPr>
@@ -1901,7 +1975,7 @@
               <w14:ligatures w14:val="standardContextual"/>
             </w:rPr>
           </w:pPr>
-          <w:hyperlink w:anchor="_Toc161047175" w:history="1">
+          <w:hyperlink w:anchor="_Toc164064415" w:history="1">
             <w:r>
               <w:rPr>
                 <w:rStyle w:val="Hiperhivatkozs"/>
@@ -1928,7 +2002,7 @@
                 <w:noProof/>
                 <w:webHidden/>
               </w:rPr>
-              <w:instrText xml:space="preserve"> PAGEREF _Toc161047175 \h </w:instrText>
+              <w:instrText xml:space="preserve"> PAGEREF _Toc164064415 \h </w:instrText>
             </w:r>
             <w:r>
               <w:rPr>
@@ -1975,7 +2049,7 @@
               <w14:ligatures w14:val="standardContextual"/>
             </w:rPr>
           </w:pPr>
-          <w:hyperlink w:anchor="_Toc161047176" w:history="1">
+          <w:hyperlink w:anchor="_Toc164064416" w:history="1">
             <w:r>
               <w:rPr>
                 <w:rStyle w:val="Hiperhivatkozs"/>
@@ -2002,7 +2076,7 @@
                 <w:noProof/>
                 <w:webHidden/>
               </w:rPr>
-              <w:instrText xml:space="preserve"> PAGEREF _Toc161047176 \h </w:instrText>
+              <w:instrText xml:space="preserve"> PAGEREF _Toc164064416 \h </w:instrText>
             </w:r>
             <w:r>
               <w:rPr>
@@ -2049,7 +2123,7 @@
               <w14:ligatures w14:val="standardContextual"/>
             </w:rPr>
           </w:pPr>
-          <w:hyperlink w:anchor="_Toc161047177" w:history="1">
+          <w:hyperlink w:anchor="_Toc164064417" w:history="1">
             <w:r>
               <w:rPr>
                 <w:rStyle w:val="Hiperhivatkozs"/>
@@ -2076,7 +2150,7 @@
                 <w:noProof/>
                 <w:webHidden/>
               </w:rPr>
-              <w:instrText xml:space="preserve"> PAGEREF _Toc161047177 \h </w:instrText>
+              <w:instrText xml:space="preserve"> PAGEREF _Toc164064417 \h </w:instrText>
             </w:r>
             <w:r>
               <w:rPr>
@@ -2123,7 +2197,7 @@
               <w14:ligatures w14:val="standardContextual"/>
             </w:rPr>
           </w:pPr>
-          <w:hyperlink w:anchor="_Toc161047178" w:history="1">
+          <w:hyperlink w:anchor="_Toc164064418" w:history="1">
             <w:r>
               <w:rPr>
                 <w:rStyle w:val="Hiperhivatkozs"/>
@@ -2150,7 +2224,7 @@
                 <w:noProof/>
                 <w:webHidden/>
               </w:rPr>
-              <w:instrText xml:space="preserve"> PAGEREF _Toc161047178 \h </w:instrText>
+              <w:instrText xml:space="preserve"> PAGEREF _Toc164064418 \h </w:instrText>
             </w:r>
             <w:r>
               <w:rPr>
@@ -2197,7 +2271,7 @@
               <w14:ligatures w14:val="standardContextual"/>
             </w:rPr>
           </w:pPr>
-          <w:hyperlink w:anchor="_Toc161047179" w:history="1">
+          <w:hyperlink w:anchor="_Toc164064419" w:history="1">
             <w:r>
               <w:rPr>
                 <w:rStyle w:val="Hiperhivatkozs"/>
@@ -2224,7 +2298,7 @@
                 <w:noProof/>
                 <w:webHidden/>
               </w:rPr>
-              <w:instrText xml:space="preserve"> PAGEREF _Toc161047179 \h </w:instrText>
+              <w:instrText xml:space="preserve"> PAGEREF _Toc164064419 \h </w:instrText>
             </w:r>
             <w:r>
               <w:rPr>
@@ -2271,7 +2345,7 @@
               <w14:ligatures w14:val="standardContextual"/>
             </w:rPr>
           </w:pPr>
-          <w:hyperlink w:anchor="_Toc161047180" w:history="1">
+          <w:hyperlink w:anchor="_Toc164064420" w:history="1">
             <w:r>
               <w:rPr>
                 <w:rStyle w:val="Hiperhivatkozs"/>
@@ -2298,7 +2372,7 @@
                 <w:noProof/>
                 <w:webHidden/>
               </w:rPr>
-              <w:instrText xml:space="preserve"> PAGEREF _Toc161047180 \h </w:instrText>
+              <w:instrText xml:space="preserve"> PAGEREF _Toc164064420 \h </w:instrText>
             </w:r>
             <w:r>
               <w:rPr>
@@ -2345,7 +2419,7 @@
               <w14:ligatures w14:val="standardContextual"/>
             </w:rPr>
           </w:pPr>
-          <w:hyperlink w:anchor="_Toc161047181" w:history="1">
+          <w:hyperlink w:anchor="_Toc164064421" w:history="1">
             <w:r>
               <w:rPr>
                 <w:rStyle w:val="Hiperhivatkozs"/>
@@ -2372,7 +2446,7 @@
                 <w:noProof/>
                 <w:webHidden/>
               </w:rPr>
-              <w:instrText xml:space="preserve"> PAGEREF _Toc161047181 \h </w:instrText>
+              <w:instrText xml:space="preserve"> PAGEREF _Toc164064421 \h </w:instrText>
             </w:r>
             <w:r>
               <w:rPr>
@@ -2419,7 +2493,7 @@
               <w14:ligatures w14:val="standardContextual"/>
             </w:rPr>
           </w:pPr>
-          <w:hyperlink w:anchor="_Toc161047182" w:history="1">
+          <w:hyperlink w:anchor="_Toc164064422" w:history="1">
             <w:r>
               <w:rPr>
                 <w:rStyle w:val="Hiperhivatkozs"/>
@@ -2446,7 +2520,7 @@
                 <w:noProof/>
                 <w:webHidden/>
               </w:rPr>
-              <w:instrText xml:space="preserve"> PAGEREF _Toc161047182 \h </w:instrText>
+              <w:instrText xml:space="preserve"> PAGEREF _Toc164064422 \h </w:instrText>
             </w:r>
             <w:r>
               <w:rPr>
@@ -2493,7 +2567,7 @@
               <w14:ligatures w14:val="standardContextual"/>
             </w:rPr>
           </w:pPr>
-          <w:hyperlink w:anchor="_Toc161047183" w:history="1">
+          <w:hyperlink w:anchor="_Toc164064423" w:history="1">
             <w:r>
               <w:rPr>
                 <w:rStyle w:val="Hiperhivatkozs"/>
@@ -2520,7 +2594,7 @@
                 <w:noProof/>
                 <w:webHidden/>
               </w:rPr>
-              <w:instrText xml:space="preserve"> PAGEREF _Toc161047183 \h </w:instrText>
+              <w:instrText xml:space="preserve"> PAGEREF _Toc164064423 \h </w:instrText>
             </w:r>
             <w:r>
               <w:rPr>
@@ -2567,7 +2641,7 @@
               <w14:ligatures w14:val="standardContextual"/>
             </w:rPr>
           </w:pPr>
-          <w:hyperlink w:anchor="_Toc161047184" w:history="1">
+          <w:hyperlink w:anchor="_Toc164064424" w:history="1">
             <w:r>
               <w:rPr>
                 <w:rStyle w:val="Hiperhivatkozs"/>
@@ -2594,7 +2668,7 @@
                 <w:noProof/>
                 <w:webHidden/>
               </w:rPr>
-              <w:instrText xml:space="preserve"> PAGEREF _Toc161047184 \h </w:instrText>
+              <w:instrText xml:space="preserve"> PAGEREF _Toc164064424 \h </w:instrText>
             </w:r>
             <w:r>
               <w:rPr>
@@ -2641,7 +2715,7 @@
               <w14:ligatures w14:val="standardContextual"/>
             </w:rPr>
           </w:pPr>
-          <w:hyperlink w:anchor="_Toc161047185" w:history="1">
+          <w:hyperlink w:anchor="_Toc164064425" w:history="1">
             <w:r>
               <w:rPr>
                 <w:rStyle w:val="Hiperhivatkozs"/>
@@ -2668,7 +2742,7 @@
                 <w:noProof/>
                 <w:webHidden/>
               </w:rPr>
-              <w:instrText xml:space="preserve"> PAGEREF _Toc161047185 \h </w:instrText>
+              <w:instrText xml:space="preserve"> PAGEREF _Toc164064425 \h </w:instrText>
             </w:r>
             <w:r>
               <w:rPr>
@@ -2715,7 +2789,7 @@
               <w14:ligatures w14:val="standardContextual"/>
             </w:rPr>
           </w:pPr>
-          <w:hyperlink w:anchor="_Toc161047186" w:history="1">
+          <w:hyperlink w:anchor="_Toc164064426" w:history="1">
             <w:r>
               <w:rPr>
                 <w:rStyle w:val="Hiperhivatkozs"/>
@@ -2742,7 +2816,7 @@
                 <w:noProof/>
                 <w:webHidden/>
               </w:rPr>
-              <w:instrText xml:space="preserve"> PAGEREF _Toc161047186 \h </w:instrText>
+              <w:instrText xml:space="preserve"> PAGEREF _Toc164064426 \h </w:instrText>
             </w:r>
             <w:r>
               <w:rPr>
@@ -2789,7 +2863,7 @@
               <w14:ligatures w14:val="standardContextual"/>
             </w:rPr>
           </w:pPr>
-          <w:hyperlink w:anchor="_Toc161047187" w:history="1">
+          <w:hyperlink w:anchor="_Toc164064427" w:history="1">
             <w:r>
               <w:rPr>
                 <w:rStyle w:val="Hiperhivatkozs"/>
@@ -2816,7 +2890,7 @@
                 <w:noProof/>
                 <w:webHidden/>
               </w:rPr>
-              <w:instrText xml:space="preserve"> PAGEREF _Toc161047187 \h </w:instrText>
+              <w:instrText xml:space="preserve"> PAGEREF _Toc164064427 \h </w:instrText>
             </w:r>
             <w:r>
               <w:rPr>
@@ -2863,7 +2937,7 @@
               <w14:ligatures w14:val="standardContextual"/>
             </w:rPr>
           </w:pPr>
-          <w:hyperlink w:anchor="_Toc161047188" w:history="1">
+          <w:hyperlink w:anchor="_Toc164064428" w:history="1">
             <w:r>
               <w:rPr>
                 <w:rStyle w:val="Hiperhivatkozs"/>
@@ -2890,7 +2964,7 @@
                 <w:noProof/>
                 <w:webHidden/>
               </w:rPr>
-              <w:instrText xml:space="preserve"> PAGEREF _Toc161047188 \h </w:instrText>
+              <w:instrText xml:space="preserve"> PAGEREF _Toc164064428 \h </w:instrText>
             </w:r>
             <w:r>
               <w:rPr>
@@ -2937,7 +3011,7 @@
               <w14:ligatures w14:val="standardContextual"/>
             </w:rPr>
           </w:pPr>
-          <w:hyperlink w:anchor="_Toc161047189" w:history="1">
+          <w:hyperlink w:anchor="_Toc164064429" w:history="1">
             <w:r>
               <w:rPr>
                 <w:rStyle w:val="Hiperhivatkozs"/>
@@ -2964,7 +3038,7 @@
                 <w:noProof/>
                 <w:webHidden/>
               </w:rPr>
-              <w:instrText xml:space="preserve"> PAGEREF _Toc161047189 \h </w:instrText>
+              <w:instrText xml:space="preserve"> PAGEREF _Toc164064429 \h </w:instrText>
             </w:r>
             <w:r>
               <w:rPr>
@@ -3011,7 +3085,7 @@
               <w14:ligatures w14:val="standardContextual"/>
             </w:rPr>
           </w:pPr>
-          <w:hyperlink w:anchor="_Toc161047190" w:history="1">
+          <w:hyperlink w:anchor="_Toc164064430" w:history="1">
             <w:r>
               <w:rPr>
                 <w:rStyle w:val="Hiperhivatkozs"/>
@@ -3038,7 +3112,7 @@
                 <w:noProof/>
                 <w:webHidden/>
               </w:rPr>
-              <w:instrText xml:space="preserve"> PAGEREF _Toc161047190 \h </w:instrText>
+              <w:instrText xml:space="preserve"> PAGEREF _Toc164064430 \h </w:instrText>
             </w:r>
             <w:r>
               <w:rPr>
@@ -3085,7 +3159,7 @@
               <w14:ligatures w14:val="standardContextual"/>
             </w:rPr>
           </w:pPr>
-          <w:hyperlink w:anchor="_Toc161047191" w:history="1">
+          <w:hyperlink w:anchor="_Toc164064431" w:history="1">
             <w:r>
               <w:rPr>
                 <w:rStyle w:val="Hiperhivatkozs"/>
@@ -3112,7 +3186,7 @@
                 <w:noProof/>
                 <w:webHidden/>
               </w:rPr>
-              <w:instrText xml:space="preserve"> PAGEREF _Toc161047191 \h </w:instrText>
+              <w:instrText xml:space="preserve"> PAGEREF _Toc164064431 \h </w:instrText>
             </w:r>
             <w:r>
               <w:rPr>
@@ -3159,7 +3233,7 @@
               <w14:ligatures w14:val="standardContextual"/>
             </w:rPr>
           </w:pPr>
-          <w:hyperlink w:anchor="_Toc161047192" w:history="1">
+          <w:hyperlink w:anchor="_Toc164064432" w:history="1">
             <w:r>
               <w:rPr>
                 <w:rStyle w:val="Hiperhivatkozs"/>
@@ -3186,7 +3260,7 @@
                 <w:noProof/>
                 <w:webHidden/>
               </w:rPr>
-              <w:instrText xml:space="preserve"> PAGEREF _Toc161047192 \h </w:instrText>
+              <w:instrText xml:space="preserve"> PAGEREF _Toc164064432 \h </w:instrText>
             </w:r>
             <w:r>
               <w:rPr>
@@ -3233,7 +3307,7 @@
               <w14:ligatures w14:val="standardContextual"/>
             </w:rPr>
           </w:pPr>
-          <w:hyperlink w:anchor="_Toc161047193" w:history="1">
+          <w:hyperlink w:anchor="_Toc164064433" w:history="1">
             <w:r>
               <w:rPr>
                 <w:rStyle w:val="Hiperhivatkozs"/>
@@ -3260,7 +3334,7 @@
                 <w:noProof/>
                 <w:webHidden/>
               </w:rPr>
-              <w:instrText xml:space="preserve"> PAGEREF _Toc161047193 \h </w:instrText>
+              <w:instrText xml:space="preserve"> PAGEREF _Toc164064433 \h </w:instrText>
             </w:r>
             <w:r>
               <w:rPr>
@@ -3307,7 +3381,7 @@
               <w14:ligatures w14:val="standardContextual"/>
             </w:rPr>
           </w:pPr>
-          <w:hyperlink w:anchor="_Toc161047194" w:history="1">
+          <w:hyperlink w:anchor="_Toc164064434" w:history="1">
             <w:r>
               <w:rPr>
                 <w:rStyle w:val="Hiperhivatkozs"/>
@@ -3334,7 +3408,7 @@
                 <w:noProof/>
                 <w:webHidden/>
               </w:rPr>
-              <w:instrText xml:space="preserve"> PAGEREF _Toc161047194 \h </w:instrText>
+              <w:instrText xml:space="preserve"> PAGEREF _Toc164064434 \h </w:instrText>
             </w:r>
             <w:r>
               <w:rPr>
@@ -3381,7 +3455,7 @@
               <w14:ligatures w14:val="standardContextual"/>
             </w:rPr>
           </w:pPr>
-          <w:hyperlink w:anchor="_Toc161047195" w:history="1">
+          <w:hyperlink w:anchor="_Toc164064435" w:history="1">
             <w:r>
               <w:rPr>
                 <w:rStyle w:val="Hiperhivatkozs"/>
@@ -3408,7 +3482,7 @@
                 <w:noProof/>
                 <w:webHidden/>
               </w:rPr>
-              <w:instrText xml:space="preserve"> PAGEREF _Toc161047195 \h </w:instrText>
+              <w:instrText xml:space="preserve"> PAGEREF _Toc164064435 \h </w:instrText>
             </w:r>
             <w:r>
               <w:rPr>
@@ -3455,7 +3529,7 @@
               <w14:ligatures w14:val="standardContextual"/>
             </w:rPr>
           </w:pPr>
-          <w:hyperlink w:anchor="_Toc161047196" w:history="1">
+          <w:hyperlink w:anchor="_Toc164064436" w:history="1">
             <w:r>
               <w:rPr>
                 <w:rStyle w:val="Hiperhivatkozs"/>
@@ -3482,7 +3556,7 @@
                 <w:noProof/>
                 <w:webHidden/>
               </w:rPr>
-              <w:instrText xml:space="preserve"> PAGEREF _Toc161047196 \h </w:instrText>
+              <w:instrText xml:space="preserve"> PAGEREF _Toc164064436 \h </w:instrText>
             </w:r>
             <w:r>
               <w:rPr>
@@ -3529,7 +3603,7 @@
               <w14:ligatures w14:val="standardContextual"/>
             </w:rPr>
           </w:pPr>
-          <w:hyperlink w:anchor="_Toc161047197" w:history="1">
+          <w:hyperlink w:anchor="_Toc164064437" w:history="1">
             <w:r>
               <w:rPr>
                 <w:rStyle w:val="Hiperhivatkozs"/>
@@ -3556,7 +3630,7 @@
                 <w:noProof/>
                 <w:webHidden/>
               </w:rPr>
-              <w:instrText xml:space="preserve"> PAGEREF _Toc161047197 \h </w:instrText>
+              <w:instrText xml:space="preserve"> PAGEREF _Toc164064437 \h </w:instrText>
             </w:r>
             <w:r>
               <w:rPr>
@@ -3603,7 +3677,7 @@
               <w14:ligatures w14:val="standardContextual"/>
             </w:rPr>
           </w:pPr>
-          <w:hyperlink w:anchor="_Toc161047198" w:history="1">
+          <w:hyperlink w:anchor="_Toc164064438" w:history="1">
             <w:r>
               <w:rPr>
                 <w:rStyle w:val="Hiperhivatkozs"/>
@@ -3630,7 +3704,7 @@
                 <w:noProof/>
                 <w:webHidden/>
               </w:rPr>
-              <w:instrText xml:space="preserve"> PAGEREF _Toc161047198 \h </w:instrText>
+              <w:instrText xml:space="preserve"> PAGEREF _Toc164064438 \h </w:instrText>
             </w:r>
             <w:r>
               <w:rPr>
@@ -3677,7 +3751,7 @@
               <w14:ligatures w14:val="standardContextual"/>
             </w:rPr>
           </w:pPr>
-          <w:hyperlink w:anchor="_Toc161047199" w:history="1">
+          <w:hyperlink w:anchor="_Toc164064439" w:history="1">
             <w:r>
               <w:rPr>
                 <w:rStyle w:val="Hiperhivatkozs"/>
@@ -3704,7 +3778,7 @@
                 <w:noProof/>
                 <w:webHidden/>
               </w:rPr>
-              <w:instrText xml:space="preserve"> PAGEREF _Toc161047199 \h </w:instrText>
+              <w:instrText xml:space="preserve"> PAGEREF _Toc164064439 \h </w:instrText>
             </w:r>
             <w:r>
               <w:rPr>
@@ -3751,7 +3825,7 @@
               <w14:ligatures w14:val="standardContextual"/>
             </w:rPr>
           </w:pPr>
-          <w:hyperlink w:anchor="_Toc161047200" w:history="1">
+          <w:hyperlink w:anchor="_Toc164064440" w:history="1">
             <w:r>
               <w:rPr>
                 <w:rStyle w:val="Hiperhivatkozs"/>
@@ -3778,7 +3852,7 @@
                 <w:noProof/>
                 <w:webHidden/>
               </w:rPr>
-              <w:instrText xml:space="preserve"> PAGEREF _Toc161047200 \h </w:instrText>
+              <w:instrText xml:space="preserve"> PAGEREF _Toc164064440 \h </w:instrText>
             </w:r>
             <w:r>
               <w:rPr>
@@ -3825,7 +3899,7 @@
               <w14:ligatures w14:val="standardContextual"/>
             </w:rPr>
           </w:pPr>
-          <w:hyperlink w:anchor="_Toc161047201" w:history="1">
+          <w:hyperlink w:anchor="_Toc164064441" w:history="1">
             <w:r>
               <w:rPr>
                 <w:rStyle w:val="Hiperhivatkozs"/>
@@ -3852,7 +3926,7 @@
                 <w:noProof/>
                 <w:webHidden/>
               </w:rPr>
-              <w:instrText xml:space="preserve"> PAGEREF _Toc161047201 \h </w:instrText>
+              <w:instrText xml:space="preserve"> PAGEREF _Toc164064441 \h </w:instrText>
             </w:r>
             <w:r>
               <w:rPr>
@@ -3899,7 +3973,7 @@
               <w14:ligatures w14:val="standardContextual"/>
             </w:rPr>
           </w:pPr>
-          <w:hyperlink w:anchor="_Toc161047202" w:history="1">
+          <w:hyperlink w:anchor="_Toc164064442" w:history="1">
             <w:r>
               <w:rPr>
                 <w:rStyle w:val="Hiperhivatkozs"/>
@@ -3926,7 +4000,7 @@
                 <w:noProof/>
                 <w:webHidden/>
               </w:rPr>
-              <w:instrText xml:space="preserve"> PAGEREF _Toc161047202 \h </w:instrText>
+              <w:instrText xml:space="preserve"> PAGEREF _Toc164064442 \h </w:instrText>
             </w:r>
             <w:r>
               <w:rPr>
@@ -3973,7 +4047,7 @@
               <w14:ligatures w14:val="standardContextual"/>
             </w:rPr>
           </w:pPr>
-          <w:hyperlink w:anchor="_Toc161047203" w:history="1">
+          <w:hyperlink w:anchor="_Toc164064443" w:history="1">
             <w:r>
               <w:rPr>
                 <w:rStyle w:val="Hiperhivatkozs"/>
@@ -4000,7 +4074,7 @@
                 <w:noProof/>
                 <w:webHidden/>
               </w:rPr>
-              <w:instrText xml:space="preserve"> PAGEREF _Toc161047203 \h </w:instrText>
+              <w:instrText xml:space="preserve"> PAGEREF _Toc164064443 \h </w:instrText>
             </w:r>
             <w:r>
               <w:rPr>
@@ -4047,7 +4121,7 @@
               <w14:ligatures w14:val="standardContextual"/>
             </w:rPr>
           </w:pPr>
-          <w:hyperlink w:anchor="_Toc161047204" w:history="1">
+          <w:hyperlink w:anchor="_Toc164064444" w:history="1">
             <w:r>
               <w:rPr>
                 <w:rStyle w:val="Hiperhivatkozs"/>
@@ -4074,7 +4148,7 @@
                 <w:noProof/>
                 <w:webHidden/>
               </w:rPr>
-              <w:instrText xml:space="preserve"> PAGEREF _Toc161047204 \h </w:instrText>
+              <w:instrText xml:space="preserve"> PAGEREF _Toc164064444 \h </w:instrText>
             </w:r>
             <w:r>
               <w:rPr>
@@ -4121,7 +4195,7 @@
               <w14:ligatures w14:val="standardContextual"/>
             </w:rPr>
           </w:pPr>
-          <w:hyperlink w:anchor="_Toc161047205" w:history="1">
+          <w:hyperlink w:anchor="_Toc164064445" w:history="1">
             <w:r>
               <w:rPr>
                 <w:rStyle w:val="Hiperhivatkozs"/>
@@ -4148,7 +4222,7 @@
                 <w:noProof/>
                 <w:webHidden/>
               </w:rPr>
-              <w:instrText xml:space="preserve"> PAGEREF _Toc161047205 \h </w:instrText>
+              <w:instrText xml:space="preserve"> PAGEREF _Toc164064445 \h </w:instrText>
             </w:r>
             <w:r>
               <w:rPr>
@@ -4195,7 +4269,7 @@
               <w14:ligatures w14:val="standardContextual"/>
             </w:rPr>
           </w:pPr>
-          <w:hyperlink w:anchor="_Toc161047206" w:history="1">
+          <w:hyperlink w:anchor="_Toc164064446" w:history="1">
             <w:r>
               <w:rPr>
                 <w:rStyle w:val="Hiperhivatkozs"/>
@@ -4222,7 +4296,7 @@
                 <w:noProof/>
                 <w:webHidden/>
               </w:rPr>
-              <w:instrText xml:space="preserve"> PAGEREF _Toc161047206 \h </w:instrText>
+              <w:instrText xml:space="preserve"> PAGEREF _Toc164064446 \h </w:instrText>
             </w:r>
             <w:r>
               <w:rPr>
@@ -4269,7 +4343,7 @@
               <w14:ligatures w14:val="standardContextual"/>
             </w:rPr>
           </w:pPr>
-          <w:hyperlink w:anchor="_Toc161047207" w:history="1">
+          <w:hyperlink w:anchor="_Toc164064447" w:history="1">
             <w:r>
               <w:rPr>
                 <w:rStyle w:val="Hiperhivatkozs"/>
@@ -4296,7 +4370,7 @@
                 <w:noProof/>
                 <w:webHidden/>
               </w:rPr>
-              <w:instrText xml:space="preserve"> PAGEREF _Toc161047207 \h </w:instrText>
+              <w:instrText xml:space="preserve"> PAGEREF _Toc164064447 \h </w:instrText>
             </w:r>
             <w:r>
               <w:rPr>
@@ -4343,27 +4417,13 @@
               <w14:ligatures w14:val="standardContextual"/>
             </w:rPr>
           </w:pPr>
-          <w:hyperlink w:anchor="_Toc161047208" w:history="1">
+          <w:hyperlink w:anchor="_Toc164064448" w:history="1">
             <w:r>
               <w:rPr>
                 <w:rStyle w:val="Hiperhivatkozs"/>
                 <w:noProof/>
               </w:rPr>
-              <w:t>NewYorkHote</w:t>
-            </w:r>
-            <w:r>
-              <w:rPr>
-                <w:rStyle w:val="Hiperhivatkozs"/>
-                <w:noProof/>
-              </w:rPr>
-              <w:t>l</w:t>
-            </w:r>
-            <w:r>
-              <w:rPr>
-                <w:rStyle w:val="Hiperhivatkozs"/>
-                <w:noProof/>
-              </w:rPr>
-              <w:t xml:space="preserve"> Router</w:t>
+              <w:t>New York Hotel Router</w:t>
             </w:r>
             <w:r>
               <w:rPr>
@@ -4384,7 +4444,7 @@
                 <w:noProof/>
                 <w:webHidden/>
               </w:rPr>
-              <w:instrText xml:space="preserve"> PAGEREF _Toc161047208 \h </w:instrText>
+              <w:instrText xml:space="preserve"> PAGEREF _Toc164064448 \h </w:instrText>
             </w:r>
             <w:r>
               <w:rPr>
@@ -4431,7 +4491,7 @@
               <w14:ligatures w14:val="standardContextual"/>
             </w:rPr>
           </w:pPr>
-          <w:hyperlink w:anchor="_Toc161047209" w:history="1">
+          <w:hyperlink w:anchor="_Toc164064449" w:history="1">
             <w:r>
               <w:rPr>
                 <w:rStyle w:val="Hiperhivatkozs"/>
@@ -4458,7 +4518,7 @@
                 <w:noProof/>
                 <w:webHidden/>
               </w:rPr>
-              <w:instrText xml:space="preserve"> PAGEREF _Toc161047209 \h </w:instrText>
+              <w:instrText xml:space="preserve"> PAGEREF _Toc164064449 \h </w:instrText>
             </w:r>
             <w:r>
               <w:rPr>
@@ -4505,7 +4565,7 @@
               <w14:ligatures w14:val="standardContextual"/>
             </w:rPr>
           </w:pPr>
-          <w:hyperlink w:anchor="_Toc161047210" w:history="1">
+          <w:hyperlink w:anchor="_Toc164064450" w:history="1">
             <w:r>
               <w:rPr>
                 <w:rStyle w:val="Hiperhivatkozs"/>
@@ -4532,7 +4592,7 @@
                 <w:noProof/>
                 <w:webHidden/>
               </w:rPr>
-              <w:instrText xml:space="preserve"> PAGEREF _Toc161047210 \h </w:instrText>
+              <w:instrText xml:space="preserve"> PAGEREF _Toc164064450 \h </w:instrText>
             </w:r>
             <w:r>
               <w:rPr>
@@ -4579,7 +4639,7 @@
               <w14:ligatures w14:val="standardContextual"/>
             </w:rPr>
           </w:pPr>
-          <w:hyperlink w:anchor="_Toc161047211" w:history="1">
+          <w:hyperlink w:anchor="_Toc164064451" w:history="1">
             <w:r>
               <w:rPr>
                 <w:rStyle w:val="Hiperhivatkozs"/>
@@ -4606,7 +4666,7 @@
                 <w:noProof/>
                 <w:webHidden/>
               </w:rPr>
-              <w:instrText xml:space="preserve"> PAGEREF _Toc161047211 \h </w:instrText>
+              <w:instrText xml:space="preserve"> PAGEREF _Toc164064451 \h </w:instrText>
             </w:r>
             <w:r>
               <w:rPr>
@@ -4653,7 +4713,7 @@
               <w14:ligatures w14:val="standardContextual"/>
             </w:rPr>
           </w:pPr>
-          <w:hyperlink w:anchor="_Toc161047212" w:history="1">
+          <w:hyperlink w:anchor="_Toc164064452" w:history="1">
             <w:r>
               <w:rPr>
                 <w:rStyle w:val="Hiperhivatkozs"/>
@@ -4680,7 +4740,7 @@
                 <w:noProof/>
                 <w:webHidden/>
               </w:rPr>
-              <w:instrText xml:space="preserve"> PAGEREF _Toc161047212 \h </w:instrText>
+              <w:instrText xml:space="preserve"> PAGEREF _Toc164064452 \h </w:instrText>
             </w:r>
             <w:r>
               <w:rPr>
@@ -4727,7 +4787,7 @@
               <w14:ligatures w14:val="standardContextual"/>
             </w:rPr>
           </w:pPr>
-          <w:hyperlink w:anchor="_Toc161047213" w:history="1">
+          <w:hyperlink w:anchor="_Toc164064453" w:history="1">
             <w:r>
               <w:rPr>
                 <w:rStyle w:val="Hiperhivatkozs"/>
@@ -4754,7 +4814,7 @@
                 <w:noProof/>
                 <w:webHidden/>
               </w:rPr>
-              <w:instrText xml:space="preserve"> PAGEREF _Toc161047213 \h </w:instrText>
+              <w:instrText xml:space="preserve"> PAGEREF _Toc164064453 \h </w:instrText>
             </w:r>
             <w:r>
               <w:rPr>
@@ -4801,7 +4861,7 @@
               <w14:ligatures w14:val="standardContextual"/>
             </w:rPr>
           </w:pPr>
-          <w:hyperlink w:anchor="_Toc161047214" w:history="1">
+          <w:hyperlink w:anchor="_Toc164064454" w:history="1">
             <w:r>
               <w:rPr>
                 <w:rStyle w:val="Hiperhivatkozs"/>
@@ -4828,7 +4888,7 @@
                 <w:noProof/>
                 <w:webHidden/>
               </w:rPr>
-              <w:instrText xml:space="preserve"> PAGEREF _Toc161047214 \h </w:instrText>
+              <w:instrText xml:space="preserve"> PAGEREF _Toc164064454 \h </w:instrText>
             </w:r>
             <w:r>
               <w:rPr>
@@ -4875,7 +4935,7 @@
               <w14:ligatures w14:val="standardContextual"/>
             </w:rPr>
           </w:pPr>
-          <w:hyperlink w:anchor="_Toc161047215" w:history="1">
+          <w:hyperlink w:anchor="_Toc164064455" w:history="1">
             <w:r>
               <w:rPr>
                 <w:rStyle w:val="Hiperhivatkozs"/>
@@ -4902,7 +4962,7 @@
                 <w:noProof/>
                 <w:webHidden/>
               </w:rPr>
-              <w:instrText xml:space="preserve"> PAGEREF _Toc161047215 \h </w:instrText>
+              <w:instrText xml:space="preserve"> PAGEREF _Toc164064455 \h </w:instrText>
             </w:r>
             <w:r>
               <w:rPr>
@@ -4949,7 +5009,7 @@
               <w14:ligatures w14:val="standardContextual"/>
             </w:rPr>
           </w:pPr>
-          <w:hyperlink w:anchor="_Toc161047216" w:history="1">
+          <w:hyperlink w:anchor="_Toc164064456" w:history="1">
             <w:r>
               <w:rPr>
                 <w:rStyle w:val="Hiperhivatkozs"/>
@@ -4976,7 +5036,7 @@
                 <w:noProof/>
                 <w:webHidden/>
               </w:rPr>
-              <w:instrText xml:space="preserve"> PAGEREF _Toc161047216 \h </w:instrText>
+              <w:instrText xml:space="preserve"> PAGEREF _Toc164064456 \h </w:instrText>
             </w:r>
             <w:r>
               <w:rPr>
@@ -5023,7 +5083,7 @@
               <w14:ligatures w14:val="standardContextual"/>
             </w:rPr>
           </w:pPr>
-          <w:hyperlink w:anchor="_Toc161047217" w:history="1">
+          <w:hyperlink w:anchor="_Toc164064457" w:history="1">
             <w:r>
               <w:rPr>
                 <w:rStyle w:val="Hiperhivatkozs"/>
@@ -5050,7 +5110,7 @@
                 <w:noProof/>
                 <w:webHidden/>
               </w:rPr>
-              <w:instrText xml:space="preserve"> PAGEREF _Toc161047217 \h </w:instrText>
+              <w:instrText xml:space="preserve"> PAGEREF _Toc164064457 \h </w:instrText>
             </w:r>
             <w:r>
               <w:rPr>
@@ -5097,7 +5157,7 @@
               <w14:ligatures w14:val="standardContextual"/>
             </w:rPr>
           </w:pPr>
-          <w:hyperlink w:anchor="_Toc161047218" w:history="1">
+          <w:hyperlink w:anchor="_Toc164064458" w:history="1">
             <w:r>
               <w:rPr>
                 <w:rStyle w:val="Hiperhivatkozs"/>
@@ -5124,7 +5184,7 @@
                 <w:noProof/>
                 <w:webHidden/>
               </w:rPr>
-              <w:instrText xml:space="preserve"> PAGEREF _Toc161047218 \h </w:instrText>
+              <w:instrText xml:space="preserve"> PAGEREF _Toc164064458 \h </w:instrText>
             </w:r>
             <w:r>
               <w:rPr>
@@ -5171,7 +5231,7 @@
               <w14:ligatures w14:val="standardContextual"/>
             </w:rPr>
           </w:pPr>
-          <w:hyperlink w:anchor="_Toc161047219" w:history="1">
+          <w:hyperlink w:anchor="_Toc164064459" w:history="1">
             <w:r>
               <w:rPr>
                 <w:rStyle w:val="Hiperhivatkozs"/>
@@ -5198,7 +5258,7 @@
                 <w:noProof/>
                 <w:webHidden/>
               </w:rPr>
-              <w:instrText xml:space="preserve"> PAGEREF _Toc161047219 \h </w:instrText>
+              <w:instrText xml:space="preserve"> PAGEREF _Toc164064459 \h </w:instrText>
             </w:r>
             <w:r>
               <w:rPr>
@@ -5219,6 +5279,80 @@
                 <w:webHidden/>
               </w:rPr>
               <w:t>15</w:t>
+            </w:r>
+            <w:r>
+              <w:rPr>
+                <w:noProof/>
+                <w:webHidden/>
+              </w:rPr>
+              <w:fldChar w:fldCharType="end"/>
+            </w:r>
+          </w:hyperlink>
+        </w:p>
+        <w:p>
+          <w:pPr>
+            <w:pStyle w:val="TJ3"/>
+            <w:tabs>
+              <w:tab w:val="right" w:leader="dot" w:pos="9350"/>
+            </w:tabs>
+            <w:rPr>
+              <w:rFonts w:eastAsiaTheme="minorEastAsia"/>
+              <w:noProof/>
+              <w:kern w:val="2"/>
+              <w:sz w:val="24"/>
+              <w:szCs w:val="24"/>
+              <w:lang w:val="en-US"/>
+              <w14:ligatures w14:val="standardContextual"/>
+            </w:rPr>
+          </w:pPr>
+          <w:hyperlink w:anchor="_Toc164064460" w:history="1">
+            <w:r>
+              <w:rPr>
+                <w:rStyle w:val="Hiperhivatkozs"/>
+                <w:noProof/>
+              </w:rPr>
+              <w:t>SSH</w:t>
+            </w:r>
+            <w:r>
+              <w:rPr>
+                <w:noProof/>
+                <w:webHidden/>
+              </w:rPr>
+              <w:tab/>
+            </w:r>
+            <w:r>
+              <w:rPr>
+                <w:noProof/>
+                <w:webHidden/>
+              </w:rPr>
+              <w:fldChar w:fldCharType="begin"/>
+            </w:r>
+            <w:r>
+              <w:rPr>
+                <w:noProof/>
+                <w:webHidden/>
+              </w:rPr>
+              <w:instrText xml:space="preserve"> PAGEREF _Toc164064460 \h </w:instrText>
+            </w:r>
+            <w:r>
+              <w:rPr>
+                <w:noProof/>
+                <w:webHidden/>
+              </w:rPr>
+            </w:r>
+            <w:r>
+              <w:rPr>
+                <w:noProof/>
+                <w:webHidden/>
+              </w:rPr>
+              <w:fldChar w:fldCharType="separate"/>
+            </w:r>
+            <w:r>
+              <w:rPr>
+                <w:noProof/>
+                <w:webHidden/>
+              </w:rPr>
+              <w:t>16</w:t>
             </w:r>
             <w:r>
               <w:rPr>
@@ -5245,7 +5379,7 @@
               <w14:ligatures w14:val="standardContextual"/>
             </w:rPr>
           </w:pPr>
-          <w:hyperlink w:anchor="_Toc161047220" w:history="1">
+          <w:hyperlink w:anchor="_Toc164064461" w:history="1">
             <w:r>
               <w:rPr>
                 <w:rStyle w:val="Hiperhivatkozs"/>
@@ -5272,7 +5406,7 @@
                 <w:noProof/>
                 <w:webHidden/>
               </w:rPr>
-              <w:instrText xml:space="preserve"> PAGEREF _Toc161047220 \h </w:instrText>
+              <w:instrText xml:space="preserve"> PAGEREF _Toc164064461 \h </w:instrText>
             </w:r>
             <w:r>
               <w:rPr>
@@ -5319,7 +5453,7 @@
               <w14:ligatures w14:val="standardContextual"/>
             </w:rPr>
           </w:pPr>
-          <w:hyperlink w:anchor="_Toc161047221" w:history="1">
+          <w:hyperlink w:anchor="_Toc164064462" w:history="1">
             <w:r>
               <w:rPr>
                 <w:rStyle w:val="Hiperhivatkozs"/>
@@ -5346,7 +5480,7 @@
                 <w:noProof/>
                 <w:webHidden/>
               </w:rPr>
-              <w:instrText xml:space="preserve"> PAGEREF _Toc161047221 \h </w:instrText>
+              <w:instrText xml:space="preserve"> PAGEREF _Toc164064462 \h </w:instrText>
             </w:r>
             <w:r>
               <w:rPr>
@@ -5393,7 +5527,7 @@
               <w14:ligatures w14:val="standardContextual"/>
             </w:rPr>
           </w:pPr>
-          <w:hyperlink w:anchor="_Toc161047222" w:history="1">
+          <w:hyperlink w:anchor="_Toc164064463" w:history="1">
             <w:r>
               <w:rPr>
                 <w:rStyle w:val="Hiperhivatkozs"/>
@@ -5420,7 +5554,7 @@
                 <w:noProof/>
                 <w:webHidden/>
               </w:rPr>
-              <w:instrText xml:space="preserve"> PAGEREF _Toc161047222 \h </w:instrText>
+              <w:instrText xml:space="preserve"> PAGEREF _Toc164064463 \h </w:instrText>
             </w:r>
             <w:r>
               <w:rPr>
@@ -5467,7 +5601,7 @@
               <w14:ligatures w14:val="standardContextual"/>
             </w:rPr>
           </w:pPr>
-          <w:hyperlink w:anchor="_Toc161047223" w:history="1">
+          <w:hyperlink w:anchor="_Toc164064464" w:history="1">
             <w:r>
               <w:rPr>
                 <w:rStyle w:val="Hiperhivatkozs"/>
@@ -5494,7 +5628,7 @@
                 <w:noProof/>
                 <w:webHidden/>
               </w:rPr>
-              <w:instrText xml:space="preserve"> PAGEREF _Toc161047223 \h </w:instrText>
+              <w:instrText xml:space="preserve"> PAGEREF _Toc164064464 \h </w:instrText>
             </w:r>
             <w:r>
               <w:rPr>
@@ -5541,7 +5675,7 @@
               <w14:ligatures w14:val="standardContextual"/>
             </w:rPr>
           </w:pPr>
-          <w:hyperlink w:anchor="_Toc161047224" w:history="1">
+          <w:hyperlink w:anchor="_Toc164064465" w:history="1">
             <w:r>
               <w:rPr>
                 <w:rStyle w:val="Hiperhivatkozs"/>
@@ -5568,7 +5702,7 @@
                 <w:noProof/>
                 <w:webHidden/>
               </w:rPr>
-              <w:instrText xml:space="preserve"> PAGEREF _Toc161047224 \h </w:instrText>
+              <w:instrText xml:space="preserve"> PAGEREF _Toc164064465 \h </w:instrText>
             </w:r>
             <w:r>
               <w:rPr>
@@ -5588,7 +5722,7 @@
                 <w:noProof/>
                 <w:webHidden/>
               </w:rPr>
-              <w:t>16</w:t>
+              <w:t>17</w:t>
             </w:r>
             <w:r>
               <w:rPr>
@@ -5615,7 +5749,7 @@
               <w14:ligatures w14:val="standardContextual"/>
             </w:rPr>
           </w:pPr>
-          <w:hyperlink w:anchor="_Toc161047225" w:history="1">
+          <w:hyperlink w:anchor="_Toc164064466" w:history="1">
             <w:r>
               <w:rPr>
                 <w:rStyle w:val="Hiperhivatkozs"/>
@@ -5642,7 +5776,7 @@
                 <w:noProof/>
                 <w:webHidden/>
               </w:rPr>
-              <w:instrText xml:space="preserve"> PAGEREF _Toc161047225 \h </w:instrText>
+              <w:instrText xml:space="preserve"> PAGEREF _Toc164064466 \h </w:instrText>
             </w:r>
             <w:r>
               <w:rPr>
@@ -5662,7 +5796,7 @@
                 <w:noProof/>
                 <w:webHidden/>
               </w:rPr>
-              <w:t>16</w:t>
+              <w:t>17</w:t>
             </w:r>
             <w:r>
               <w:rPr>
@@ -5689,7 +5823,7 @@
               <w14:ligatures w14:val="standardContextual"/>
             </w:rPr>
           </w:pPr>
-          <w:hyperlink w:anchor="_Toc161047226" w:history="1">
+          <w:hyperlink w:anchor="_Toc164064467" w:history="1">
             <w:r>
               <w:rPr>
                 <w:rStyle w:val="Hiperhivatkozs"/>
@@ -5716,7 +5850,7 @@
                 <w:noProof/>
                 <w:webHidden/>
               </w:rPr>
-              <w:instrText xml:space="preserve"> PAGEREF _Toc161047226 \h </w:instrText>
+              <w:instrText xml:space="preserve"> PAGEREF _Toc164064467 \h </w:instrText>
             </w:r>
             <w:r>
               <w:rPr>
@@ -5736,7 +5870,7 @@
                 <w:noProof/>
                 <w:webHidden/>
               </w:rPr>
-              <w:t>16</w:t>
+              <w:t>17</w:t>
             </w:r>
             <w:r>
               <w:rPr>
@@ -5763,7 +5897,7 @@
               <w14:ligatures w14:val="standardContextual"/>
             </w:rPr>
           </w:pPr>
-          <w:hyperlink w:anchor="_Toc161047227" w:history="1">
+          <w:hyperlink w:anchor="_Toc164064468" w:history="1">
             <w:r>
               <w:rPr>
                 <w:rStyle w:val="Hiperhivatkozs"/>
@@ -5790,7 +5924,7 @@
                 <w:noProof/>
                 <w:webHidden/>
               </w:rPr>
-              <w:instrText xml:space="preserve"> PAGEREF _Toc161047227 \h </w:instrText>
+              <w:instrText xml:space="preserve"> PAGEREF _Toc164064468 \h </w:instrText>
             </w:r>
             <w:r>
               <w:rPr>
@@ -5837,7 +5971,7 @@
               <w14:ligatures w14:val="standardContextual"/>
             </w:rPr>
           </w:pPr>
-          <w:hyperlink w:anchor="_Toc161047228" w:history="1">
+          <w:hyperlink w:anchor="_Toc164064469" w:history="1">
             <w:r>
               <w:rPr>
                 <w:rStyle w:val="Hiperhivatkozs"/>
@@ -5864,7 +5998,7 @@
                 <w:noProof/>
                 <w:webHidden/>
               </w:rPr>
-              <w:instrText xml:space="preserve"> PAGEREF _Toc161047228 \h </w:instrText>
+              <w:instrText xml:space="preserve"> PAGEREF _Toc164064469 \h </w:instrText>
             </w:r>
             <w:r>
               <w:rPr>
@@ -5911,7 +6045,7 @@
               <w14:ligatures w14:val="standardContextual"/>
             </w:rPr>
           </w:pPr>
-          <w:hyperlink w:anchor="_Toc161047229" w:history="1">
+          <w:hyperlink w:anchor="_Toc164064470" w:history="1">
             <w:r>
               <w:rPr>
                 <w:rStyle w:val="Hiperhivatkozs"/>
@@ -5938,7 +6072,7 @@
                 <w:noProof/>
                 <w:webHidden/>
               </w:rPr>
-              <w:instrText xml:space="preserve"> PAGEREF _Toc161047229 \h </w:instrText>
+              <w:instrText xml:space="preserve"> PAGEREF _Toc164064470 \h </w:instrText>
             </w:r>
             <w:r>
               <w:rPr>
@@ -5985,7 +6119,7 @@
               <w14:ligatures w14:val="standardContextual"/>
             </w:rPr>
           </w:pPr>
-          <w:hyperlink w:anchor="_Toc161047230" w:history="1">
+          <w:hyperlink w:anchor="_Toc164064471" w:history="1">
             <w:r>
               <w:rPr>
                 <w:rStyle w:val="Hiperhivatkozs"/>
@@ -6012,7 +6146,7 @@
                 <w:noProof/>
                 <w:webHidden/>
               </w:rPr>
-              <w:instrText xml:space="preserve"> PAGEREF _Toc161047230 \h </w:instrText>
+              <w:instrText xml:space="preserve"> PAGEREF _Toc164064471 \h </w:instrText>
             </w:r>
             <w:r>
               <w:rPr>
@@ -6032,7 +6166,7 @@
                 <w:noProof/>
                 <w:webHidden/>
               </w:rPr>
-              <w:t>17</w:t>
+              <w:t>18</w:t>
             </w:r>
             <w:r>
               <w:rPr>
@@ -6059,7 +6193,7 @@
               <w14:ligatures w14:val="standardContextual"/>
             </w:rPr>
           </w:pPr>
-          <w:hyperlink w:anchor="_Toc161047231" w:history="1">
+          <w:hyperlink w:anchor="_Toc164064472" w:history="1">
             <w:r>
               <w:rPr>
                 <w:rStyle w:val="Hiperhivatkozs"/>
@@ -6086,7 +6220,7 @@
                 <w:noProof/>
                 <w:webHidden/>
               </w:rPr>
-              <w:instrText xml:space="preserve"> PAGEREF _Toc161047231 \h </w:instrText>
+              <w:instrText xml:space="preserve"> PAGEREF _Toc164064472 \h </w:instrText>
             </w:r>
             <w:r>
               <w:rPr>
@@ -6133,7 +6267,7 @@
               <w14:ligatures w14:val="standardContextual"/>
             </w:rPr>
           </w:pPr>
-          <w:hyperlink w:anchor="_Toc161047232" w:history="1">
+          <w:hyperlink w:anchor="_Toc164064473" w:history="1">
             <w:r>
               <w:rPr>
                 <w:rStyle w:val="Hiperhivatkozs"/>
@@ -6160,7 +6294,7 @@
                 <w:noProof/>
                 <w:webHidden/>
               </w:rPr>
-              <w:instrText xml:space="preserve"> PAGEREF _Toc161047232 \h </w:instrText>
+              <w:instrText xml:space="preserve"> PAGEREF _Toc164064473 \h </w:instrText>
             </w:r>
             <w:r>
               <w:rPr>
@@ -6180,7 +6314,81 @@
                 <w:noProof/>
                 <w:webHidden/>
               </w:rPr>
-              <w:t>18</w:t>
+              <w:t>19</w:t>
+            </w:r>
+            <w:r>
+              <w:rPr>
+                <w:noProof/>
+                <w:webHidden/>
+              </w:rPr>
+              <w:fldChar w:fldCharType="end"/>
+            </w:r>
+          </w:hyperlink>
+        </w:p>
+        <w:p>
+          <w:pPr>
+            <w:pStyle w:val="TJ3"/>
+            <w:tabs>
+              <w:tab w:val="right" w:leader="dot" w:pos="9350"/>
+            </w:tabs>
+            <w:rPr>
+              <w:rFonts w:eastAsiaTheme="minorEastAsia"/>
+              <w:noProof/>
+              <w:kern w:val="2"/>
+              <w:sz w:val="24"/>
+              <w:szCs w:val="24"/>
+              <w:lang w:val="en-US"/>
+              <w14:ligatures w14:val="standardContextual"/>
+            </w:rPr>
+          </w:pPr>
+          <w:hyperlink w:anchor="_Toc164064474" w:history="1">
+            <w:r>
+              <w:rPr>
+                <w:rStyle w:val="Hiperhivatkozs"/>
+                <w:noProof/>
+              </w:rPr>
+              <w:t>SSH</w:t>
+            </w:r>
+            <w:r>
+              <w:rPr>
+                <w:noProof/>
+                <w:webHidden/>
+              </w:rPr>
+              <w:tab/>
+            </w:r>
+            <w:r>
+              <w:rPr>
+                <w:noProof/>
+                <w:webHidden/>
+              </w:rPr>
+              <w:fldChar w:fldCharType="begin"/>
+            </w:r>
+            <w:r>
+              <w:rPr>
+                <w:noProof/>
+                <w:webHidden/>
+              </w:rPr>
+              <w:instrText xml:space="preserve"> PAGEREF _Toc164064474 \h </w:instrText>
+            </w:r>
+            <w:r>
+              <w:rPr>
+                <w:noProof/>
+                <w:webHidden/>
+              </w:rPr>
+            </w:r>
+            <w:r>
+              <w:rPr>
+                <w:noProof/>
+                <w:webHidden/>
+              </w:rPr>
+              <w:fldChar w:fldCharType="separate"/>
+            </w:r>
+            <w:r>
+              <w:rPr>
+                <w:noProof/>
+                <w:webHidden/>
+              </w:rPr>
+              <w:t>19</w:t>
             </w:r>
             <w:r>
               <w:rPr>
@@ -6207,7 +6415,7 @@
               <w14:ligatures w14:val="standardContextual"/>
             </w:rPr>
           </w:pPr>
-          <w:hyperlink w:anchor="_Toc161047233" w:history="1">
+          <w:hyperlink w:anchor="_Toc164064475" w:history="1">
             <w:r>
               <w:rPr>
                 <w:rStyle w:val="Hiperhivatkozs"/>
@@ -6234,7 +6442,7 @@
                 <w:noProof/>
                 <w:webHidden/>
               </w:rPr>
-              <w:instrText xml:space="preserve"> PAGEREF _Toc161047233 \h </w:instrText>
+              <w:instrText xml:space="preserve"> PAGEREF _Toc164064475 \h </w:instrText>
             </w:r>
             <w:r>
               <w:rPr>
@@ -6254,7 +6462,7 @@
                 <w:noProof/>
                 <w:webHidden/>
               </w:rPr>
-              <w:t>19</w:t>
+              <w:t>20</w:t>
             </w:r>
             <w:r>
               <w:rPr>
@@ -6281,7 +6489,7 @@
               <w14:ligatures w14:val="standardContextual"/>
             </w:rPr>
           </w:pPr>
-          <w:hyperlink w:anchor="_Toc161047234" w:history="1">
+          <w:hyperlink w:anchor="_Toc164064476" w:history="1">
             <w:r>
               <w:rPr>
                 <w:rStyle w:val="Hiperhivatkozs"/>
@@ -6308,7 +6516,7 @@
                 <w:noProof/>
                 <w:webHidden/>
               </w:rPr>
-              <w:instrText xml:space="preserve"> PAGEREF _Toc161047234 \h </w:instrText>
+              <w:instrText xml:space="preserve"> PAGEREF _Toc164064476 \h </w:instrText>
             </w:r>
             <w:r>
               <w:rPr>
@@ -6328,7 +6536,7 @@
                 <w:noProof/>
                 <w:webHidden/>
               </w:rPr>
-              <w:t>19</w:t>
+              <w:t>20</w:t>
             </w:r>
             <w:r>
               <w:rPr>
@@ -6355,7 +6563,7 @@
               <w14:ligatures w14:val="standardContextual"/>
             </w:rPr>
           </w:pPr>
-          <w:hyperlink w:anchor="_Toc161047235" w:history="1">
+          <w:hyperlink w:anchor="_Toc164064477" w:history="1">
             <w:r>
               <w:rPr>
                 <w:rStyle w:val="Hiperhivatkozs"/>
@@ -6382,7 +6590,7 @@
                 <w:noProof/>
                 <w:webHidden/>
               </w:rPr>
-              <w:instrText xml:space="preserve"> PAGEREF _Toc161047235 \h </w:instrText>
+              <w:instrText xml:space="preserve"> PAGEREF _Toc164064477 \h </w:instrText>
             </w:r>
             <w:r>
               <w:rPr>
@@ -6402,7 +6610,7 @@
                 <w:noProof/>
                 <w:webHidden/>
               </w:rPr>
-              <w:t>19</w:t>
+              <w:t>20</w:t>
             </w:r>
             <w:r>
               <w:rPr>
@@ -6429,7 +6637,7 @@
               <w14:ligatures w14:val="standardContextual"/>
             </w:rPr>
           </w:pPr>
-          <w:hyperlink w:anchor="_Toc161047236" w:history="1">
+          <w:hyperlink w:anchor="_Toc164064478" w:history="1">
             <w:r>
               <w:rPr>
                 <w:rStyle w:val="Hiperhivatkozs"/>
@@ -6456,7 +6664,7 @@
                 <w:noProof/>
                 <w:webHidden/>
               </w:rPr>
-              <w:instrText xml:space="preserve"> PAGEREF _Toc161047236 \h </w:instrText>
+              <w:instrText xml:space="preserve"> PAGEREF _Toc164064478 \h </w:instrText>
             </w:r>
             <w:r>
               <w:rPr>
@@ -6476,7 +6684,7 @@
                 <w:noProof/>
                 <w:webHidden/>
               </w:rPr>
-              <w:t>19</w:t>
+              <w:t>20</w:t>
             </w:r>
             <w:r>
               <w:rPr>
@@ -6503,13 +6711,13 @@
               <w14:ligatures w14:val="standardContextual"/>
             </w:rPr>
           </w:pPr>
-          <w:hyperlink w:anchor="_Toc161047237" w:history="1">
+          <w:hyperlink w:anchor="_Toc164064479" w:history="1">
             <w:r>
               <w:rPr>
                 <w:rStyle w:val="Hiperhivatkozs"/>
                 <w:noProof/>
               </w:rPr>
-              <w:t>PPP</w:t>
+              <w:t>OSPFv3</w:t>
             </w:r>
             <w:r>
               <w:rPr>
@@ -6530,7 +6738,7 @@
                 <w:noProof/>
                 <w:webHidden/>
               </w:rPr>
-              <w:instrText xml:space="preserve"> PAGEREF _Toc161047237 \h </w:instrText>
+              <w:instrText xml:space="preserve"> PAGEREF _Toc164064479 \h </w:instrText>
             </w:r>
             <w:r>
               <w:rPr>
@@ -6550,7 +6758,7 @@
                 <w:noProof/>
                 <w:webHidden/>
               </w:rPr>
-              <w:t>19</w:t>
+              <w:t>20</w:t>
             </w:r>
             <w:r>
               <w:rPr>
@@ -6577,13 +6785,13 @@
               <w14:ligatures w14:val="standardContextual"/>
             </w:rPr>
           </w:pPr>
-          <w:hyperlink w:anchor="_Toc161047238" w:history="1">
+          <w:hyperlink w:anchor="_Toc164064480" w:history="1">
             <w:r>
               <w:rPr>
                 <w:rStyle w:val="Hiperhivatkozs"/>
                 <w:noProof/>
               </w:rPr>
-              <w:t>GRE</w:t>
+              <w:t>PPP</w:t>
             </w:r>
             <w:r>
               <w:rPr>
@@ -6604,7 +6812,7 @@
                 <w:noProof/>
                 <w:webHidden/>
               </w:rPr>
-              <w:instrText xml:space="preserve"> PAGEREF _Toc161047238 \h </w:instrText>
+              <w:instrText xml:space="preserve"> PAGEREF _Toc164064480 \h </w:instrText>
             </w:r>
             <w:r>
               <w:rPr>
@@ -6624,7 +6832,7 @@
                 <w:noProof/>
                 <w:webHidden/>
               </w:rPr>
-              <w:t>19</w:t>
+              <w:t>20</w:t>
             </w:r>
             <w:r>
               <w:rPr>
@@ -6651,13 +6859,13 @@
               <w14:ligatures w14:val="standardContextual"/>
             </w:rPr>
           </w:pPr>
-          <w:hyperlink w:anchor="_Toc161047239" w:history="1">
+          <w:hyperlink w:anchor="_Toc164064481" w:history="1">
             <w:r>
               <w:rPr>
                 <w:rStyle w:val="Hiperhivatkozs"/>
                 <w:noProof/>
               </w:rPr>
-              <w:t>ACL</w:t>
+              <w:t>GRE</w:t>
             </w:r>
             <w:r>
               <w:rPr>
@@ -6678,7 +6886,7 @@
                 <w:noProof/>
                 <w:webHidden/>
               </w:rPr>
-              <w:instrText xml:space="preserve"> PAGEREF _Toc161047239 \h </w:instrText>
+              <w:instrText xml:space="preserve"> PAGEREF _Toc164064481 \h </w:instrText>
             </w:r>
             <w:r>
               <w:rPr>
@@ -6698,7 +6906,7 @@
                 <w:noProof/>
                 <w:webHidden/>
               </w:rPr>
-              <w:t>19</w:t>
+              <w:t>20</w:t>
             </w:r>
             <w:r>
               <w:rPr>
@@ -6725,13 +6933,13 @@
               <w14:ligatures w14:val="standardContextual"/>
             </w:rPr>
           </w:pPr>
-          <w:hyperlink w:anchor="_Toc161047240" w:history="1">
+          <w:hyperlink w:anchor="_Toc164064482" w:history="1">
             <w:r>
               <w:rPr>
                 <w:rStyle w:val="Hiperhivatkozs"/>
                 <w:noProof/>
               </w:rPr>
-              <w:t>PAT</w:t>
+              <w:t>ACL</w:t>
             </w:r>
             <w:r>
               <w:rPr>
@@ -6752,7 +6960,7 @@
                 <w:noProof/>
                 <w:webHidden/>
               </w:rPr>
-              <w:instrText xml:space="preserve"> PAGEREF _Toc161047240 \h </w:instrText>
+              <w:instrText xml:space="preserve"> PAGEREF _Toc164064482 \h </w:instrText>
             </w:r>
             <w:r>
               <w:rPr>
@@ -6772,7 +6980,7 @@
                 <w:noProof/>
                 <w:webHidden/>
               </w:rPr>
-              <w:t>19</w:t>
+              <w:t>20</w:t>
             </w:r>
             <w:r>
               <w:rPr>
@@ -6799,12 +7007,86 @@
               <w14:ligatures w14:val="standardContextual"/>
             </w:rPr>
           </w:pPr>
-          <w:hyperlink w:anchor="_Toc161047241" w:history="1">
+          <w:hyperlink w:anchor="_Toc164064483" w:history="1">
             <w:r>
               <w:rPr>
                 <w:rStyle w:val="Hiperhivatkozs"/>
                 <w:noProof/>
               </w:rPr>
+              <w:t>PAT</w:t>
+            </w:r>
+            <w:r>
+              <w:rPr>
+                <w:noProof/>
+                <w:webHidden/>
+              </w:rPr>
+              <w:tab/>
+            </w:r>
+            <w:r>
+              <w:rPr>
+                <w:noProof/>
+                <w:webHidden/>
+              </w:rPr>
+              <w:fldChar w:fldCharType="begin"/>
+            </w:r>
+            <w:r>
+              <w:rPr>
+                <w:noProof/>
+                <w:webHidden/>
+              </w:rPr>
+              <w:instrText xml:space="preserve"> PAGEREF _Toc164064483 \h </w:instrText>
+            </w:r>
+            <w:r>
+              <w:rPr>
+                <w:noProof/>
+                <w:webHidden/>
+              </w:rPr>
+            </w:r>
+            <w:r>
+              <w:rPr>
+                <w:noProof/>
+                <w:webHidden/>
+              </w:rPr>
+              <w:fldChar w:fldCharType="separate"/>
+            </w:r>
+            <w:r>
+              <w:rPr>
+                <w:noProof/>
+                <w:webHidden/>
+              </w:rPr>
+              <w:t>21</w:t>
+            </w:r>
+            <w:r>
+              <w:rPr>
+                <w:noProof/>
+                <w:webHidden/>
+              </w:rPr>
+              <w:fldChar w:fldCharType="end"/>
+            </w:r>
+          </w:hyperlink>
+        </w:p>
+        <w:p>
+          <w:pPr>
+            <w:pStyle w:val="TJ3"/>
+            <w:tabs>
+              <w:tab w:val="right" w:leader="dot" w:pos="9350"/>
+            </w:tabs>
+            <w:rPr>
+              <w:rFonts w:eastAsiaTheme="minorEastAsia"/>
+              <w:noProof/>
+              <w:kern w:val="2"/>
+              <w:sz w:val="24"/>
+              <w:szCs w:val="24"/>
+              <w:lang w:val="en-US"/>
+              <w14:ligatures w14:val="standardContextual"/>
+            </w:rPr>
+          </w:pPr>
+          <w:hyperlink w:anchor="_Toc164064484" w:history="1">
+            <w:r>
+              <w:rPr>
+                <w:rStyle w:val="Hiperhivatkozs"/>
+                <w:noProof/>
+              </w:rPr>
               <w:t>NTP/SYSLOG</w:t>
             </w:r>
             <w:r>
@@ -6826,7 +7108,7 @@
                 <w:noProof/>
                 <w:webHidden/>
               </w:rPr>
-              <w:instrText xml:space="preserve"> PAGEREF _Toc161047241 \h </w:instrText>
+              <w:instrText xml:space="preserve"> PAGEREF _Toc164064484 \h </w:instrText>
             </w:r>
             <w:r>
               <w:rPr>
@@ -6846,7 +7128,155 @@
                 <w:noProof/>
                 <w:webHidden/>
               </w:rPr>
-              <w:t>20</w:t>
+              <w:t>21</w:t>
+            </w:r>
+            <w:r>
+              <w:rPr>
+                <w:noProof/>
+                <w:webHidden/>
+              </w:rPr>
+              <w:fldChar w:fldCharType="end"/>
+            </w:r>
+          </w:hyperlink>
+        </w:p>
+        <w:p>
+          <w:pPr>
+            <w:pStyle w:val="TJ3"/>
+            <w:tabs>
+              <w:tab w:val="right" w:leader="dot" w:pos="9350"/>
+            </w:tabs>
+            <w:rPr>
+              <w:rFonts w:eastAsiaTheme="minorEastAsia"/>
+              <w:noProof/>
+              <w:kern w:val="2"/>
+              <w:sz w:val="24"/>
+              <w:szCs w:val="24"/>
+              <w:lang w:val="en-US"/>
+              <w14:ligatures w14:val="standardContextual"/>
+            </w:rPr>
+          </w:pPr>
+          <w:hyperlink w:anchor="_Toc164064485" w:history="1">
+            <w:r>
+              <w:rPr>
+                <w:rStyle w:val="Hiperhivatkozs"/>
+                <w:noProof/>
+              </w:rPr>
+              <w:t>IPv6</w:t>
+            </w:r>
+            <w:r>
+              <w:rPr>
+                <w:noProof/>
+                <w:webHidden/>
+              </w:rPr>
+              <w:tab/>
+            </w:r>
+            <w:r>
+              <w:rPr>
+                <w:noProof/>
+                <w:webHidden/>
+              </w:rPr>
+              <w:fldChar w:fldCharType="begin"/>
+            </w:r>
+            <w:r>
+              <w:rPr>
+                <w:noProof/>
+                <w:webHidden/>
+              </w:rPr>
+              <w:instrText xml:space="preserve"> PAGEREF _Toc164064485 \h </w:instrText>
+            </w:r>
+            <w:r>
+              <w:rPr>
+                <w:noProof/>
+                <w:webHidden/>
+              </w:rPr>
+            </w:r>
+            <w:r>
+              <w:rPr>
+                <w:noProof/>
+                <w:webHidden/>
+              </w:rPr>
+              <w:fldChar w:fldCharType="separate"/>
+            </w:r>
+            <w:r>
+              <w:rPr>
+                <w:noProof/>
+                <w:webHidden/>
+              </w:rPr>
+              <w:t>21</w:t>
+            </w:r>
+            <w:r>
+              <w:rPr>
+                <w:noProof/>
+                <w:webHidden/>
+              </w:rPr>
+              <w:fldChar w:fldCharType="end"/>
+            </w:r>
+          </w:hyperlink>
+        </w:p>
+        <w:p>
+          <w:pPr>
+            <w:pStyle w:val="TJ3"/>
+            <w:tabs>
+              <w:tab w:val="right" w:leader="dot" w:pos="9350"/>
+            </w:tabs>
+            <w:rPr>
+              <w:rFonts w:eastAsiaTheme="minorEastAsia"/>
+              <w:noProof/>
+              <w:kern w:val="2"/>
+              <w:sz w:val="24"/>
+              <w:szCs w:val="24"/>
+              <w:lang w:val="en-US"/>
+              <w14:ligatures w14:val="standardContextual"/>
+            </w:rPr>
+          </w:pPr>
+          <w:hyperlink w:anchor="_Toc164064486" w:history="1">
+            <w:r>
+              <w:rPr>
+                <w:rStyle w:val="Hiperhivatkozs"/>
+                <w:noProof/>
+              </w:rPr>
+              <w:t>SSH</w:t>
+            </w:r>
+            <w:r>
+              <w:rPr>
+                <w:noProof/>
+                <w:webHidden/>
+              </w:rPr>
+              <w:tab/>
+            </w:r>
+            <w:r>
+              <w:rPr>
+                <w:noProof/>
+                <w:webHidden/>
+              </w:rPr>
+              <w:fldChar w:fldCharType="begin"/>
+            </w:r>
+            <w:r>
+              <w:rPr>
+                <w:noProof/>
+                <w:webHidden/>
+              </w:rPr>
+              <w:instrText xml:space="preserve"> PAGEREF _Toc164064486 \h </w:instrText>
+            </w:r>
+            <w:r>
+              <w:rPr>
+                <w:noProof/>
+                <w:webHidden/>
+              </w:rPr>
+            </w:r>
+            <w:r>
+              <w:rPr>
+                <w:noProof/>
+                <w:webHidden/>
+              </w:rPr>
+              <w:fldChar w:fldCharType="separate"/>
+            </w:r>
+            <w:r>
+              <w:rPr>
+                <w:noProof/>
+                <w:webHidden/>
+              </w:rPr>
+              <w:t>22</w:t>
             </w:r>
             <w:r>
               <w:rPr>
@@ -6873,7 +7303,7 @@
               <w14:ligatures w14:val="standardContextual"/>
             </w:rPr>
           </w:pPr>
-          <w:hyperlink w:anchor="_Toc161047242" w:history="1">
+          <w:hyperlink w:anchor="_Toc164064487" w:history="1">
             <w:r>
               <w:rPr>
                 <w:rStyle w:val="Hiperhivatkozs"/>
@@ -6900,7 +7330,7 @@
                 <w:noProof/>
                 <w:webHidden/>
               </w:rPr>
-              <w:instrText xml:space="preserve"> PAGEREF _Toc161047242 \h </w:instrText>
+              <w:instrText xml:space="preserve"> PAGEREF _Toc164064487 \h </w:instrText>
             </w:r>
             <w:r>
               <w:rPr>
@@ -6920,7 +7350,7 @@
                 <w:noProof/>
                 <w:webHidden/>
               </w:rPr>
-              <w:t>21</w:t>
+              <w:t>23</w:t>
             </w:r>
             <w:r>
               <w:rPr>
@@ -6947,7 +7377,7 @@
               <w14:ligatures w14:val="standardContextual"/>
             </w:rPr>
           </w:pPr>
-          <w:hyperlink w:anchor="_Toc161047243" w:history="1">
+          <w:hyperlink w:anchor="_Toc164064488" w:history="1">
             <w:r>
               <w:rPr>
                 <w:rStyle w:val="Hiperhivatkozs"/>
@@ -6974,7 +7404,7 @@
                 <w:noProof/>
                 <w:webHidden/>
               </w:rPr>
-              <w:instrText xml:space="preserve"> PAGEREF _Toc161047243 \h </w:instrText>
+              <w:instrText xml:space="preserve"> PAGEREF _Toc164064488 \h </w:instrText>
             </w:r>
             <w:r>
               <w:rPr>
@@ -6994,7 +7424,7 @@
                 <w:noProof/>
                 <w:webHidden/>
               </w:rPr>
-              <w:t>21</w:t>
+              <w:t>23</w:t>
             </w:r>
             <w:r>
               <w:rPr>
@@ -7021,7 +7451,7 @@
               <w14:ligatures w14:val="standardContextual"/>
             </w:rPr>
           </w:pPr>
-          <w:hyperlink w:anchor="_Toc161047244" w:history="1">
+          <w:hyperlink w:anchor="_Toc164064489" w:history="1">
             <w:r>
               <w:rPr>
                 <w:rStyle w:val="Hiperhivatkozs"/>
@@ -7048,7 +7478,7 @@
                 <w:noProof/>
                 <w:webHidden/>
               </w:rPr>
-              <w:instrText xml:space="preserve"> PAGEREF _Toc161047244 \h </w:instrText>
+              <w:instrText xml:space="preserve"> PAGEREF _Toc164064489 \h </w:instrText>
             </w:r>
             <w:r>
               <w:rPr>
@@ -7068,7 +7498,7 @@
                 <w:noProof/>
                 <w:webHidden/>
               </w:rPr>
-              <w:t>21</w:t>
+              <w:t>23</w:t>
             </w:r>
             <w:r>
               <w:rPr>
@@ -7095,13 +7525,13 @@
               <w14:ligatures w14:val="standardContextual"/>
             </w:rPr>
           </w:pPr>
-          <w:hyperlink w:anchor="_Toc161047245" w:history="1">
+          <w:hyperlink w:anchor="_Toc164064490" w:history="1">
             <w:r>
               <w:rPr>
                 <w:rStyle w:val="Hiperhivatkozs"/>
                 <w:noProof/>
               </w:rPr>
-              <w:t>PPP</w:t>
+              <w:t>OSPFv3</w:t>
             </w:r>
             <w:r>
               <w:rPr>
@@ -7122,7 +7552,7 @@
                 <w:noProof/>
                 <w:webHidden/>
               </w:rPr>
-              <w:instrText xml:space="preserve"> PAGEREF _Toc161047245 \h </w:instrText>
+              <w:instrText xml:space="preserve"> PAGEREF _Toc164064490 \h </w:instrText>
             </w:r>
             <w:r>
               <w:rPr>
@@ -7142,7 +7572,7 @@
                 <w:noProof/>
                 <w:webHidden/>
               </w:rPr>
-              <w:t>21</w:t>
+              <w:t>23</w:t>
             </w:r>
             <w:r>
               <w:rPr>
@@ -7169,12 +7599,86 @@
               <w14:ligatures w14:val="standardContextual"/>
             </w:rPr>
           </w:pPr>
-          <w:hyperlink w:anchor="_Toc161047246" w:history="1">
+          <w:hyperlink w:anchor="_Toc164064491" w:history="1">
             <w:r>
               <w:rPr>
                 <w:rStyle w:val="Hiperhivatkozs"/>
                 <w:noProof/>
               </w:rPr>
+              <w:t>PPP</w:t>
+            </w:r>
+            <w:r>
+              <w:rPr>
+                <w:noProof/>
+                <w:webHidden/>
+              </w:rPr>
+              <w:tab/>
+            </w:r>
+            <w:r>
+              <w:rPr>
+                <w:noProof/>
+                <w:webHidden/>
+              </w:rPr>
+              <w:fldChar w:fldCharType="begin"/>
+            </w:r>
+            <w:r>
+              <w:rPr>
+                <w:noProof/>
+                <w:webHidden/>
+              </w:rPr>
+              <w:instrText xml:space="preserve"> PAGEREF _Toc164064491 \h </w:instrText>
+            </w:r>
+            <w:r>
+              <w:rPr>
+                <w:noProof/>
+                <w:webHidden/>
+              </w:rPr>
+            </w:r>
+            <w:r>
+              <w:rPr>
+                <w:noProof/>
+                <w:webHidden/>
+              </w:rPr>
+              <w:fldChar w:fldCharType="separate"/>
+            </w:r>
+            <w:r>
+              <w:rPr>
+                <w:noProof/>
+                <w:webHidden/>
+              </w:rPr>
+              <w:t>23</w:t>
+            </w:r>
+            <w:r>
+              <w:rPr>
+                <w:noProof/>
+                <w:webHidden/>
+              </w:rPr>
+              <w:fldChar w:fldCharType="end"/>
+            </w:r>
+          </w:hyperlink>
+        </w:p>
+        <w:p>
+          <w:pPr>
+            <w:pStyle w:val="TJ3"/>
+            <w:tabs>
+              <w:tab w:val="right" w:leader="dot" w:pos="9350"/>
+            </w:tabs>
+            <w:rPr>
+              <w:rFonts w:eastAsiaTheme="minorEastAsia"/>
+              <w:noProof/>
+              <w:kern w:val="2"/>
+              <w:sz w:val="24"/>
+              <w:szCs w:val="24"/>
+              <w:lang w:val="en-US"/>
+              <w14:ligatures w14:val="standardContextual"/>
+            </w:rPr>
+          </w:pPr>
+          <w:hyperlink w:anchor="_Toc164064492" w:history="1">
+            <w:r>
+              <w:rPr>
+                <w:rStyle w:val="Hiperhivatkozs"/>
+                <w:noProof/>
+              </w:rPr>
               <w:t>NTP/SYSLOG</w:t>
             </w:r>
             <w:r>
@@ -7196,7 +7700,7 @@
                 <w:noProof/>
                 <w:webHidden/>
               </w:rPr>
-              <w:instrText xml:space="preserve"> PAGEREF _Toc161047246 \h </w:instrText>
+              <w:instrText xml:space="preserve"> PAGEREF _Toc164064492 \h </w:instrText>
             </w:r>
             <w:r>
               <w:rPr>
@@ -7216,7 +7720,155 @@
                 <w:noProof/>
                 <w:webHidden/>
               </w:rPr>
-              <w:t>21</w:t>
+              <w:t>23</w:t>
+            </w:r>
+            <w:r>
+              <w:rPr>
+                <w:noProof/>
+                <w:webHidden/>
+              </w:rPr>
+              <w:fldChar w:fldCharType="end"/>
+            </w:r>
+          </w:hyperlink>
+        </w:p>
+        <w:p>
+          <w:pPr>
+            <w:pStyle w:val="TJ3"/>
+            <w:tabs>
+              <w:tab w:val="right" w:leader="dot" w:pos="9350"/>
+            </w:tabs>
+            <w:rPr>
+              <w:rFonts w:eastAsiaTheme="minorEastAsia"/>
+              <w:noProof/>
+              <w:kern w:val="2"/>
+              <w:sz w:val="24"/>
+              <w:szCs w:val="24"/>
+              <w:lang w:val="en-US"/>
+              <w14:ligatures w14:val="standardContextual"/>
+            </w:rPr>
+          </w:pPr>
+          <w:hyperlink w:anchor="_Toc164064493" w:history="1">
+            <w:r>
+              <w:rPr>
+                <w:rStyle w:val="Hiperhivatkozs"/>
+                <w:noProof/>
+              </w:rPr>
+              <w:t>IPv6</w:t>
+            </w:r>
+            <w:r>
+              <w:rPr>
+                <w:noProof/>
+                <w:webHidden/>
+              </w:rPr>
+              <w:tab/>
+            </w:r>
+            <w:r>
+              <w:rPr>
+                <w:noProof/>
+                <w:webHidden/>
+              </w:rPr>
+              <w:fldChar w:fldCharType="begin"/>
+            </w:r>
+            <w:r>
+              <w:rPr>
+                <w:noProof/>
+                <w:webHidden/>
+              </w:rPr>
+              <w:instrText xml:space="preserve"> PAGEREF _Toc164064493 \h </w:instrText>
+            </w:r>
+            <w:r>
+              <w:rPr>
+                <w:noProof/>
+                <w:webHidden/>
+              </w:rPr>
+            </w:r>
+            <w:r>
+              <w:rPr>
+                <w:noProof/>
+                <w:webHidden/>
+              </w:rPr>
+              <w:fldChar w:fldCharType="separate"/>
+            </w:r>
+            <w:r>
+              <w:rPr>
+                <w:noProof/>
+                <w:webHidden/>
+              </w:rPr>
+              <w:t>24</w:t>
+            </w:r>
+            <w:r>
+              <w:rPr>
+                <w:noProof/>
+                <w:webHidden/>
+              </w:rPr>
+              <w:fldChar w:fldCharType="end"/>
+            </w:r>
+          </w:hyperlink>
+        </w:p>
+        <w:p>
+          <w:pPr>
+            <w:pStyle w:val="TJ3"/>
+            <w:tabs>
+              <w:tab w:val="right" w:leader="dot" w:pos="9350"/>
+            </w:tabs>
+            <w:rPr>
+              <w:rFonts w:eastAsiaTheme="minorEastAsia"/>
+              <w:noProof/>
+              <w:kern w:val="2"/>
+              <w:sz w:val="24"/>
+              <w:szCs w:val="24"/>
+              <w:lang w:val="en-US"/>
+              <w14:ligatures w14:val="standardContextual"/>
+            </w:rPr>
+          </w:pPr>
+          <w:hyperlink w:anchor="_Toc164064494" w:history="1">
+            <w:r>
+              <w:rPr>
+                <w:rStyle w:val="Hiperhivatkozs"/>
+                <w:noProof/>
+              </w:rPr>
+              <w:t>SSH</w:t>
+            </w:r>
+            <w:r>
+              <w:rPr>
+                <w:noProof/>
+                <w:webHidden/>
+              </w:rPr>
+              <w:tab/>
+            </w:r>
+            <w:r>
+              <w:rPr>
+                <w:noProof/>
+                <w:webHidden/>
+              </w:rPr>
+              <w:fldChar w:fldCharType="begin"/>
+            </w:r>
+            <w:r>
+              <w:rPr>
+                <w:noProof/>
+                <w:webHidden/>
+              </w:rPr>
+              <w:instrText xml:space="preserve"> PAGEREF _Toc164064494 \h </w:instrText>
+            </w:r>
+            <w:r>
+              <w:rPr>
+                <w:noProof/>
+                <w:webHidden/>
+              </w:rPr>
+            </w:r>
+            <w:r>
+              <w:rPr>
+                <w:noProof/>
+                <w:webHidden/>
+              </w:rPr>
+              <w:fldChar w:fldCharType="separate"/>
+            </w:r>
+            <w:r>
+              <w:rPr>
+                <w:noProof/>
+                <w:webHidden/>
+              </w:rPr>
+              <w:t>24</w:t>
             </w:r>
             <w:r>
               <w:rPr>
@@ -7243,7 +7895,7 @@
               <w14:ligatures w14:val="standardContextual"/>
             </w:rPr>
           </w:pPr>
-          <w:hyperlink w:anchor="_Toc161047247" w:history="1">
+          <w:hyperlink w:anchor="_Toc164064495" w:history="1">
             <w:r>
               <w:rPr>
                 <w:rStyle w:val="Hiperhivatkozs"/>
@@ -7270,7 +7922,7 @@
                 <w:noProof/>
                 <w:webHidden/>
               </w:rPr>
-              <w:instrText xml:space="preserve"> PAGEREF _Toc161047247 \h </w:instrText>
+              <w:instrText xml:space="preserve"> PAGEREF _Toc164064495 \h </w:instrText>
             </w:r>
             <w:r>
               <w:rPr>
@@ -7290,7 +7942,7 @@
                 <w:noProof/>
                 <w:webHidden/>
               </w:rPr>
-              <w:t>22</w:t>
+              <w:t>25</w:t>
             </w:r>
             <w:r>
               <w:rPr>
@@ -7317,7 +7969,7 @@
               <w14:ligatures w14:val="standardContextual"/>
             </w:rPr>
           </w:pPr>
-          <w:hyperlink w:anchor="_Toc161047248" w:history="1">
+          <w:hyperlink w:anchor="_Toc164064496" w:history="1">
             <w:r>
               <w:rPr>
                 <w:rStyle w:val="Hiperhivatkozs"/>
@@ -7344,7 +7996,7 @@
                 <w:noProof/>
                 <w:webHidden/>
               </w:rPr>
-              <w:instrText xml:space="preserve"> PAGEREF _Toc161047248 \h </w:instrText>
+              <w:instrText xml:space="preserve"> PAGEREF _Toc164064496 \h </w:instrText>
             </w:r>
             <w:r>
               <w:rPr>
@@ -7364,7 +8016,7 @@
                 <w:noProof/>
                 <w:webHidden/>
               </w:rPr>
-              <w:t>22</w:t>
+              <w:t>25</w:t>
             </w:r>
             <w:r>
               <w:rPr>
@@ -7391,7 +8043,7 @@
               <w14:ligatures w14:val="standardContextual"/>
             </w:rPr>
           </w:pPr>
-          <w:hyperlink w:anchor="_Toc161047249" w:history="1">
+          <w:hyperlink w:anchor="_Toc164064497" w:history="1">
             <w:r>
               <w:rPr>
                 <w:rStyle w:val="Hiperhivatkozs"/>
@@ -7418,7 +8070,7 @@
                 <w:noProof/>
                 <w:webHidden/>
               </w:rPr>
-              <w:instrText xml:space="preserve"> PAGEREF _Toc161047249 \h </w:instrText>
+              <w:instrText xml:space="preserve"> PAGEREF _Toc164064497 \h </w:instrText>
             </w:r>
             <w:r>
               <w:rPr>
@@ -7438,7 +8090,81 @@
                 <w:noProof/>
                 <w:webHidden/>
               </w:rPr>
-              <w:t>22</w:t>
+              <w:t>25</w:t>
+            </w:r>
+            <w:r>
+              <w:rPr>
+                <w:noProof/>
+                <w:webHidden/>
+              </w:rPr>
+              <w:fldChar w:fldCharType="end"/>
+            </w:r>
+          </w:hyperlink>
+        </w:p>
+        <w:p>
+          <w:pPr>
+            <w:pStyle w:val="TJ3"/>
+            <w:tabs>
+              <w:tab w:val="right" w:leader="dot" w:pos="9350"/>
+            </w:tabs>
+            <w:rPr>
+              <w:rFonts w:eastAsiaTheme="minorEastAsia"/>
+              <w:noProof/>
+              <w:kern w:val="2"/>
+              <w:sz w:val="24"/>
+              <w:szCs w:val="24"/>
+              <w:lang w:val="en-US"/>
+              <w14:ligatures w14:val="standardContextual"/>
+            </w:rPr>
+          </w:pPr>
+          <w:hyperlink w:anchor="_Toc164064498" w:history="1">
+            <w:r>
+              <w:rPr>
+                <w:rStyle w:val="Hiperhivatkozs"/>
+                <w:noProof/>
+              </w:rPr>
+              <w:t>PAT</w:t>
+            </w:r>
+            <w:r>
+              <w:rPr>
+                <w:noProof/>
+                <w:webHidden/>
+              </w:rPr>
+              <w:tab/>
+            </w:r>
+            <w:r>
+              <w:rPr>
+                <w:noProof/>
+                <w:webHidden/>
+              </w:rPr>
+              <w:fldChar w:fldCharType="begin"/>
+            </w:r>
+            <w:r>
+              <w:rPr>
+                <w:noProof/>
+                <w:webHidden/>
+              </w:rPr>
+              <w:instrText xml:space="preserve"> PAGEREF _Toc164064498 \h </w:instrText>
+            </w:r>
+            <w:r>
+              <w:rPr>
+                <w:noProof/>
+                <w:webHidden/>
+              </w:rPr>
+            </w:r>
+            <w:r>
+              <w:rPr>
+                <w:noProof/>
+                <w:webHidden/>
+              </w:rPr>
+              <w:fldChar w:fldCharType="separate"/>
+            </w:r>
+            <w:r>
+              <w:rPr>
+                <w:noProof/>
+                <w:webHidden/>
+              </w:rPr>
+              <w:t>25</w:t>
             </w:r>
             <w:r>
               <w:rPr>
@@ -7465,7 +8191,7 @@
               <w14:ligatures w14:val="standardContextual"/>
             </w:rPr>
           </w:pPr>
-          <w:hyperlink w:anchor="_Toc161047250" w:history="1">
+          <w:hyperlink w:anchor="_Toc164064499" w:history="1">
             <w:r>
               <w:rPr>
                 <w:rStyle w:val="Hiperhivatkozs"/>
@@ -7492,7 +8218,7 @@
                 <w:noProof/>
                 <w:webHidden/>
               </w:rPr>
-              <w:instrText xml:space="preserve"> PAGEREF _Toc161047250 \h </w:instrText>
+              <w:instrText xml:space="preserve"> PAGEREF _Toc164064499 \h </w:instrText>
             </w:r>
             <w:r>
               <w:rPr>
@@ -7512,7 +8238,7 @@
                 <w:noProof/>
                 <w:webHidden/>
               </w:rPr>
-              <w:t>23</w:t>
+              <w:t>26</w:t>
             </w:r>
             <w:r>
               <w:rPr>
@@ -7539,7 +8265,7 @@
               <w14:ligatures w14:val="standardContextual"/>
             </w:rPr>
           </w:pPr>
-          <w:hyperlink w:anchor="_Toc161047251" w:history="1">
+          <w:hyperlink w:anchor="_Toc164064500" w:history="1">
             <w:r>
               <w:rPr>
                 <w:rStyle w:val="Hiperhivatkozs"/>
@@ -7566,7 +8292,7 @@
                 <w:noProof/>
                 <w:webHidden/>
               </w:rPr>
-              <w:instrText xml:space="preserve"> PAGEREF _Toc161047251 \h </w:instrText>
+              <w:instrText xml:space="preserve"> PAGEREF _Toc164064500 \h </w:instrText>
             </w:r>
             <w:r>
               <w:rPr>
@@ -7586,7 +8312,7 @@
                 <w:noProof/>
                 <w:webHidden/>
               </w:rPr>
-              <w:t>23</w:t>
+              <w:t>26</w:t>
             </w:r>
             <w:r>
               <w:rPr>
@@ -7613,7 +8339,7 @@
               <w14:ligatures w14:val="standardContextual"/>
             </w:rPr>
           </w:pPr>
-          <w:hyperlink w:anchor="_Toc161047252" w:history="1">
+          <w:hyperlink w:anchor="_Toc164064501" w:history="1">
             <w:r>
               <w:rPr>
                 <w:rStyle w:val="Hiperhivatkozs"/>
@@ -7640,7 +8366,7 @@
                 <w:noProof/>
                 <w:webHidden/>
               </w:rPr>
-              <w:instrText xml:space="preserve"> PAGEREF _Toc161047252 \h </w:instrText>
+              <w:instrText xml:space="preserve"> PAGEREF _Toc164064501 \h </w:instrText>
             </w:r>
             <w:r>
               <w:rPr>
@@ -7660,7 +8386,7 @@
                 <w:noProof/>
                 <w:webHidden/>
               </w:rPr>
-              <w:t>23</w:t>
+              <w:t>26</w:t>
             </w:r>
             <w:r>
               <w:rPr>
@@ -7687,7 +8413,7 @@
               <w14:ligatures w14:val="standardContextual"/>
             </w:rPr>
           </w:pPr>
-          <w:hyperlink w:anchor="_Toc161047253" w:history="1">
+          <w:hyperlink w:anchor="_Toc164064502" w:history="1">
             <w:r>
               <w:rPr>
                 <w:rStyle w:val="Hiperhivatkozs"/>
@@ -7714,7 +8440,7 @@
                 <w:noProof/>
                 <w:webHidden/>
               </w:rPr>
-              <w:instrText xml:space="preserve"> PAGEREF _Toc161047253 \h </w:instrText>
+              <w:instrText xml:space="preserve"> PAGEREF _Toc164064502 \h </w:instrText>
             </w:r>
             <w:r>
               <w:rPr>
@@ -7734,7 +8460,7 @@
                 <w:noProof/>
                 <w:webHidden/>
               </w:rPr>
-              <w:t>23</w:t>
+              <w:t>26</w:t>
             </w:r>
             <w:r>
               <w:rPr>
@@ -7761,7 +8487,7 @@
               <w14:ligatures w14:val="standardContextual"/>
             </w:rPr>
           </w:pPr>
-          <w:hyperlink w:anchor="_Toc161047254" w:history="1">
+          <w:hyperlink w:anchor="_Toc164064503" w:history="1">
             <w:r>
               <w:rPr>
                 <w:rStyle w:val="Hiperhivatkozs"/>
@@ -7788,7 +8514,7 @@
                 <w:noProof/>
                 <w:webHidden/>
               </w:rPr>
-              <w:instrText xml:space="preserve"> PAGEREF _Toc161047254 \h </w:instrText>
+              <w:instrText xml:space="preserve"> PAGEREF _Toc164064503 \h </w:instrText>
             </w:r>
             <w:r>
               <w:rPr>
@@ -7808,7 +8534,7 @@
                 <w:noProof/>
                 <w:webHidden/>
               </w:rPr>
-              <w:t>23</w:t>
+              <w:t>26</w:t>
             </w:r>
             <w:r>
               <w:rPr>
@@ -7844,7 +8570,7 @@
       <w:pPr>
         <w:pStyle w:val="Cmsor1"/>
       </w:pPr>
-      <w:bookmarkStart w:id="0" w:name="_Toc161047150"/>
+      <w:bookmarkStart w:id="0" w:name="_Toc164064389"/>
       <w:r>
         <w:lastRenderedPageBreak/>
         <w:t>Kávézó terület</w:t>
@@ -7855,7 +8581,7 @@
       <w:pPr>
         <w:pStyle w:val="Cmsor2"/>
       </w:pPr>
-      <w:bookmarkStart w:id="1" w:name="_Toc161047151"/>
+      <w:bookmarkStart w:id="1" w:name="_Toc164064390"/>
       <w:r>
         <w:t>Kávézó router</w:t>
       </w:r>
@@ -7865,7 +8591,7 @@
       <w:pPr>
         <w:pStyle w:val="Cmsor3"/>
       </w:pPr>
-      <w:bookmarkStart w:id="2" w:name="_Toc161047152"/>
+      <w:bookmarkStart w:id="2" w:name="_Toc164064391"/>
       <w:r>
         <w:t xml:space="preserve">EBEDLO </w:t>
       </w:r>
@@ -7907,7 +8633,7 @@
       <w:pPr>
         <w:pStyle w:val="Cmsor3"/>
       </w:pPr>
-      <w:bookmarkStart w:id="3" w:name="_Toc161047153"/>
+      <w:bookmarkStart w:id="3" w:name="_Toc164064392"/>
       <w:r>
         <w:t xml:space="preserve">BAR </w:t>
       </w:r>
@@ -7945,7 +8671,7 @@
       <w:pPr>
         <w:pStyle w:val="Cmsor3"/>
       </w:pPr>
-      <w:bookmarkStart w:id="4" w:name="_Toc161047154"/>
+      <w:bookmarkStart w:id="4" w:name="_Toc164064393"/>
       <w:r>
         <w:t xml:space="preserve">IRODA </w:t>
       </w:r>
@@ -7983,7 +8709,7 @@
       <w:pPr>
         <w:pStyle w:val="Cmsor3"/>
       </w:pPr>
-      <w:bookmarkStart w:id="5" w:name="_Toc161047155"/>
+      <w:bookmarkStart w:id="5" w:name="_Toc164064394"/>
       <w:r>
         <w:t>OSPF</w:t>
       </w:r>
@@ -8058,7 +8784,7 @@
       <w:pPr>
         <w:pStyle w:val="Cmsor3"/>
       </w:pPr>
-      <w:bookmarkStart w:id="6" w:name="_Toc161047156"/>
+      <w:bookmarkStart w:id="6" w:name="_Toc164064395"/>
       <w:r>
         <w:t>PPP</w:t>
       </w:r>
@@ -8089,7 +8815,7 @@
       <w:pPr>
         <w:pStyle w:val="Cmsor3"/>
       </w:pPr>
-      <w:bookmarkStart w:id="7" w:name="_Toc161047157"/>
+      <w:bookmarkStart w:id="7" w:name="_Toc164064396"/>
       <w:r>
         <w:t>GRE</w:t>
       </w:r>
@@ -8120,7 +8846,7 @@
       <w:pPr>
         <w:pStyle w:val="Cmsor3"/>
       </w:pPr>
-      <w:bookmarkStart w:id="8" w:name="_Toc161047158"/>
+      <w:bookmarkStart w:id="8" w:name="_Toc164064397"/>
       <w:r>
         <w:t>NTP/SYSLOG</w:t>
       </w:r>
@@ -8151,10 +8877,12 @@
       <w:pPr>
         <w:pStyle w:val="Cmsor3"/>
       </w:pPr>
+      <w:bookmarkStart w:id="9" w:name="_Toc164064398"/>
       <w:r>
         <w:lastRenderedPageBreak/>
         <w:t>SSH</w:t>
       </w:r>
+      <w:bookmarkEnd w:id="9"/>
     </w:p>
     <w:p>
       <w:pPr>
@@ -8237,7 +8965,7 @@
       <w:pPr>
         <w:pStyle w:val="Cmsor2"/>
       </w:pPr>
-      <w:bookmarkStart w:id="9" w:name="_Toc161047159"/>
+      <w:bookmarkStart w:id="10" w:name="_Toc164064399"/>
       <w:r>
         <w:t xml:space="preserve">EBED_S </w:t>
       </w:r>
@@ -8247,17 +8975,17 @@
       <w:r>
         <w:t>witch</w:t>
       </w:r>
-      <w:bookmarkEnd w:id="9"/>
+      <w:bookmarkEnd w:id="10"/>
     </w:p>
     <w:p>
       <w:pPr>
         <w:pStyle w:val="Cmsor3"/>
       </w:pPr>
-      <w:bookmarkStart w:id="10" w:name="_Toc161047160"/>
+      <w:bookmarkStart w:id="11" w:name="_Toc164064400"/>
       <w:r>
         <w:t>VLAN</w:t>
       </w:r>
-      <w:bookmarkEnd w:id="10"/>
+      <w:bookmarkEnd w:id="11"/>
     </w:p>
     <w:p>
       <w:pPr>
@@ -8316,11 +9044,11 @@
       <w:pPr>
         <w:pStyle w:val="Cmsor3"/>
       </w:pPr>
-      <w:bookmarkStart w:id="11" w:name="_Toc161047161"/>
+      <w:bookmarkStart w:id="12" w:name="_Toc164064401"/>
       <w:r>
         <w:t>Switchport mode</w:t>
       </w:r>
-      <w:bookmarkEnd w:id="11"/>
+      <w:bookmarkEnd w:id="12"/>
     </w:p>
     <w:p>
       <w:pPr>
@@ -8363,11 +9091,11 @@
       <w:pPr>
         <w:pStyle w:val="Cmsor3"/>
       </w:pPr>
-      <w:bookmarkStart w:id="12" w:name="_Toc161047162"/>
+      <w:bookmarkStart w:id="13" w:name="_Toc164064402"/>
       <w:r>
         <w:t>VTP</w:t>
       </w:r>
-      <w:bookmarkEnd w:id="12"/>
+      <w:bookmarkEnd w:id="13"/>
     </w:p>
     <w:p>
       <w:pPr>
@@ -8406,11 +9134,11 @@
       <w:pPr>
         <w:pStyle w:val="Cmsor3"/>
       </w:pPr>
-      <w:bookmarkStart w:id="13" w:name="_Toc161047163"/>
+      <w:bookmarkStart w:id="14" w:name="_Toc164064403"/>
       <w:r>
         <w:t>PORTVÉDELEM</w:t>
       </w:r>
-      <w:bookmarkEnd w:id="13"/>
+      <w:bookmarkEnd w:id="14"/>
     </w:p>
     <w:p>
       <w:pPr>
@@ -8465,11 +9193,11 @@
       <w:pPr>
         <w:pStyle w:val="Cmsor3"/>
       </w:pPr>
-      <w:bookmarkStart w:id="14" w:name="_Toc161047164"/>
+      <w:bookmarkStart w:id="15" w:name="_Toc164064404"/>
       <w:r>
         <w:t>PORTÖSSZEFOGÁS</w:t>
       </w:r>
-      <w:bookmarkEnd w:id="14"/>
+      <w:bookmarkEnd w:id="15"/>
     </w:p>
     <w:p>
       <w:pPr>
@@ -8514,11 +9242,11 @@
       <w:pPr>
         <w:pStyle w:val="Cmsor3"/>
       </w:pPr>
-      <w:bookmarkStart w:id="15" w:name="_Toc161047165"/>
+      <w:bookmarkStart w:id="16" w:name="_Toc164064405"/>
       <w:r>
         <w:t>Feszitő fa</w:t>
       </w:r>
-      <w:bookmarkEnd w:id="15"/>
+      <w:bookmarkEnd w:id="16"/>
     </w:p>
     <w:p>
       <w:pPr>
@@ -8564,21 +9292,21 @@
       <w:pPr>
         <w:pStyle w:val="Cmsor2"/>
       </w:pPr>
-      <w:bookmarkStart w:id="16" w:name="_Toc161047166"/>
+      <w:bookmarkStart w:id="17" w:name="_Toc164064406"/>
       <w:r>
         <w:t>IRODA_S switch</w:t>
       </w:r>
-      <w:bookmarkEnd w:id="16"/>
+      <w:bookmarkEnd w:id="17"/>
     </w:p>
     <w:p>
       <w:pPr>
         <w:pStyle w:val="Cmsor3"/>
       </w:pPr>
-      <w:bookmarkStart w:id="17" w:name="_Toc161047167"/>
+      <w:bookmarkStart w:id="18" w:name="_Toc164064407"/>
       <w:r>
         <w:t>Switchport mode</w:t>
       </w:r>
-      <w:bookmarkEnd w:id="17"/>
+      <w:bookmarkEnd w:id="18"/>
     </w:p>
     <w:p>
       <w:pPr>
@@ -8634,11 +9362,11 @@
       <w:pPr>
         <w:pStyle w:val="Cmsor3"/>
       </w:pPr>
-      <w:bookmarkStart w:id="18" w:name="_Toc161047168"/>
+      <w:bookmarkStart w:id="19" w:name="_Toc164064408"/>
       <w:r>
         <w:t>VTP</w:t>
       </w:r>
-      <w:bookmarkEnd w:id="18"/>
+      <w:bookmarkEnd w:id="19"/>
     </w:p>
     <w:p>
       <w:pPr>
@@ -8673,11 +9401,11 @@
       <w:pPr>
         <w:pStyle w:val="Cmsor3"/>
       </w:pPr>
-      <w:bookmarkStart w:id="19" w:name="_Toc161047169"/>
+      <w:bookmarkStart w:id="20" w:name="_Toc164064409"/>
       <w:r>
         <w:t>PORTVÉDELEM</w:t>
       </w:r>
-      <w:bookmarkEnd w:id="19"/>
+      <w:bookmarkEnd w:id="20"/>
     </w:p>
     <w:p>
       <w:pPr>
@@ -8736,11 +9464,11 @@
       <w:pPr>
         <w:pStyle w:val="Cmsor3"/>
       </w:pPr>
-      <w:bookmarkStart w:id="20" w:name="_Toc161047170"/>
+      <w:bookmarkStart w:id="21" w:name="_Toc164064410"/>
       <w:r>
         <w:t>PORTÖSSZEFOGÁS</w:t>
       </w:r>
-      <w:bookmarkEnd w:id="20"/>
+      <w:bookmarkEnd w:id="21"/>
     </w:p>
     <w:p>
       <w:pPr>
@@ -8783,11 +9511,11 @@
       <w:pPr>
         <w:pStyle w:val="Cmsor3"/>
       </w:pPr>
-      <w:bookmarkStart w:id="21" w:name="_Toc161047171"/>
+      <w:bookmarkStart w:id="22" w:name="_Toc164064411"/>
       <w:r>
         <w:t>Feszitő fa</w:t>
       </w:r>
-      <w:bookmarkEnd w:id="21"/>
+      <w:bookmarkEnd w:id="22"/>
     </w:p>
     <w:p>
       <w:pPr>
@@ -8838,22 +9566,22 @@
       <w:pPr>
         <w:pStyle w:val="Cmsor2"/>
       </w:pPr>
-      <w:bookmarkStart w:id="22" w:name="_Toc161047172"/>
+      <w:bookmarkStart w:id="23" w:name="_Toc164064412"/>
       <w:r>
         <w:lastRenderedPageBreak/>
         <w:t>BAR_S switch</w:t>
       </w:r>
-      <w:bookmarkEnd w:id="22"/>
+      <w:bookmarkEnd w:id="23"/>
     </w:p>
     <w:p>
       <w:pPr>
         <w:pStyle w:val="Cmsor3"/>
       </w:pPr>
-      <w:bookmarkStart w:id="23" w:name="_Toc161047173"/>
+      <w:bookmarkStart w:id="24" w:name="_Toc164064413"/>
       <w:r>
         <w:t>Switchport mode</w:t>
       </w:r>
-      <w:bookmarkEnd w:id="23"/>
+      <w:bookmarkEnd w:id="24"/>
     </w:p>
     <w:p>
       <w:pPr>
@@ -8904,11 +9632,11 @@
       <w:pPr>
         <w:pStyle w:val="Cmsor3"/>
       </w:pPr>
-      <w:bookmarkStart w:id="24" w:name="_Toc161047174"/>
+      <w:bookmarkStart w:id="25" w:name="_Toc164064414"/>
       <w:r>
         <w:t>VTP</w:t>
       </w:r>
-      <w:bookmarkEnd w:id="24"/>
+      <w:bookmarkEnd w:id="25"/>
     </w:p>
     <w:p>
       <w:pPr>
@@ -8943,11 +9671,11 @@
       <w:pPr>
         <w:pStyle w:val="Cmsor3"/>
       </w:pPr>
-      <w:bookmarkStart w:id="25" w:name="_Toc161047175"/>
+      <w:bookmarkStart w:id="26" w:name="_Toc164064415"/>
       <w:r>
         <w:t>PORTVÉDELEM</w:t>
       </w:r>
-      <w:bookmarkEnd w:id="25"/>
+      <w:bookmarkEnd w:id="26"/>
     </w:p>
     <w:p>
       <w:pPr>
@@ -9006,11 +9734,11 @@
       <w:pPr>
         <w:pStyle w:val="Cmsor3"/>
       </w:pPr>
-      <w:bookmarkStart w:id="26" w:name="_Toc161047176"/>
+      <w:bookmarkStart w:id="27" w:name="_Toc164064416"/>
       <w:r>
         <w:t>PORTÖSSZEFOGÁS</w:t>
       </w:r>
-      <w:bookmarkEnd w:id="26"/>
+      <w:bookmarkEnd w:id="27"/>
     </w:p>
     <w:p>
       <w:pPr>
@@ -9053,11 +9781,11 @@
       <w:pPr>
         <w:pStyle w:val="Cmsor3"/>
       </w:pPr>
-      <w:bookmarkStart w:id="27" w:name="_Toc161047177"/>
+      <w:bookmarkStart w:id="28" w:name="_Toc164064417"/>
       <w:r>
         <w:t>Feszitő fa</w:t>
       </w:r>
-      <w:bookmarkEnd w:id="27"/>
+      <w:bookmarkEnd w:id="28"/>
     </w:p>
     <w:p>
       <w:pPr>
@@ -9100,7 +9828,7 @@
       <w:pPr>
         <w:pStyle w:val="Cmsor1"/>
       </w:pPr>
-      <w:bookmarkStart w:id="28" w:name="_Toc161047178"/>
+      <w:bookmarkStart w:id="29" w:name="_Toc164064418"/>
       <w:r>
         <w:lastRenderedPageBreak/>
         <w:t>NEW YORK HOTEL</w:t>
@@ -9108,27 +9836,27 @@
       <w:r>
         <w:t xml:space="preserve"> Terület</w:t>
       </w:r>
-      <w:bookmarkEnd w:id="28"/>
+      <w:bookmarkEnd w:id="29"/>
     </w:p>
     <w:p>
       <w:pPr>
         <w:pStyle w:val="Cmsor2"/>
       </w:pPr>
-      <w:bookmarkStart w:id="29" w:name="_Toc161047179"/>
+      <w:bookmarkStart w:id="30" w:name="_Toc164064419"/>
       <w:r>
         <w:t>RECEPCIO Switch</w:t>
       </w:r>
-      <w:bookmarkEnd w:id="29"/>
+      <w:bookmarkEnd w:id="30"/>
     </w:p>
     <w:p>
       <w:pPr>
         <w:pStyle w:val="Cmsor3"/>
       </w:pPr>
-      <w:bookmarkStart w:id="30" w:name="_Toc161047180"/>
+      <w:bookmarkStart w:id="31" w:name="_Toc164064420"/>
       <w:r>
         <w:t>VLANOK</w:t>
       </w:r>
-      <w:bookmarkEnd w:id="30"/>
+      <w:bookmarkEnd w:id="31"/>
     </w:p>
     <w:p>
       <w:pPr>
@@ -9214,11 +9942,11 @@
       <w:pPr>
         <w:pStyle w:val="Cmsor3"/>
       </w:pPr>
-      <w:bookmarkStart w:id="31" w:name="_Toc161047181"/>
+      <w:bookmarkStart w:id="32" w:name="_Toc164064421"/>
       <w:r>
         <w:t>VTP</w:t>
       </w:r>
-      <w:bookmarkEnd w:id="31"/>
+      <w:bookmarkEnd w:id="32"/>
     </w:p>
     <w:p>
       <w:pPr>
@@ -9253,11 +9981,11 @@
       <w:pPr>
         <w:pStyle w:val="Cmsor3"/>
       </w:pPr>
-      <w:bookmarkStart w:id="32" w:name="_Toc161047182"/>
+      <w:bookmarkStart w:id="33" w:name="_Toc164064422"/>
       <w:r>
         <w:t>Switchport mode</w:t>
       </w:r>
-      <w:bookmarkEnd w:id="32"/>
+      <w:bookmarkEnd w:id="33"/>
     </w:p>
     <w:p>
       <w:pPr>
@@ -9313,11 +10041,11 @@
       <w:pPr>
         <w:pStyle w:val="Cmsor3"/>
       </w:pPr>
-      <w:bookmarkStart w:id="33" w:name="_Toc161047183"/>
+      <w:bookmarkStart w:id="34" w:name="_Toc164064423"/>
       <w:r>
         <w:t>SPANNING TREE</w:t>
       </w:r>
-      <w:bookmarkEnd w:id="33"/>
+      <w:bookmarkEnd w:id="34"/>
     </w:p>
     <w:p>
       <w:pPr>
@@ -9368,11 +10096,11 @@
       <w:pPr>
         <w:pStyle w:val="Cmsor3"/>
       </w:pPr>
-      <w:bookmarkStart w:id="34" w:name="_Toc161047184"/>
+      <w:bookmarkStart w:id="35" w:name="_Toc164064424"/>
       <w:r>
         <w:t>PORTÖSSZEFOGÁS</w:t>
       </w:r>
-      <w:bookmarkEnd w:id="34"/>
+      <w:bookmarkEnd w:id="35"/>
     </w:p>
     <w:p>
       <w:pPr>
@@ -9482,11 +10210,11 @@
       <w:pPr>
         <w:pStyle w:val="Cmsor3"/>
       </w:pPr>
-      <w:bookmarkStart w:id="35" w:name="_Toc161047185"/>
+      <w:bookmarkStart w:id="36" w:name="_Toc164064425"/>
       <w:r>
         <w:t>PORTVÉDELEM</w:t>
       </w:r>
-      <w:bookmarkEnd w:id="35"/>
+      <w:bookmarkEnd w:id="36"/>
     </w:p>
     <w:p>
       <w:pPr>
@@ -9545,21 +10273,21 @@
       <w:pPr>
         <w:pStyle w:val="Cmsor2"/>
       </w:pPr>
-      <w:bookmarkStart w:id="36" w:name="_Toc161047186"/>
+      <w:bookmarkStart w:id="37" w:name="_Toc164064426"/>
       <w:r>
         <w:t>SECURITY Switch</w:t>
       </w:r>
-      <w:bookmarkEnd w:id="36"/>
+      <w:bookmarkEnd w:id="37"/>
     </w:p>
     <w:p>
       <w:pPr>
         <w:pStyle w:val="Cmsor3"/>
       </w:pPr>
-      <w:bookmarkStart w:id="37" w:name="_Toc161047187"/>
+      <w:bookmarkStart w:id="38" w:name="_Toc164064427"/>
       <w:r>
         <w:t>VTP</w:t>
       </w:r>
-      <w:bookmarkEnd w:id="37"/>
+      <w:bookmarkEnd w:id="38"/>
     </w:p>
     <w:p>
       <w:pPr>
@@ -9594,11 +10322,11 @@
       <w:pPr>
         <w:pStyle w:val="Cmsor3"/>
       </w:pPr>
-      <w:bookmarkStart w:id="38" w:name="_Toc161047188"/>
+      <w:bookmarkStart w:id="39" w:name="_Toc164064428"/>
       <w:r>
         <w:t>Switchport mode</w:t>
       </w:r>
-      <w:bookmarkEnd w:id="38"/>
+      <w:bookmarkEnd w:id="39"/>
     </w:p>
     <w:p>
       <w:pPr>
@@ -9633,11 +10361,11 @@
       <w:pPr>
         <w:pStyle w:val="Cmsor3"/>
       </w:pPr>
-      <w:bookmarkStart w:id="39" w:name="_Toc161047189"/>
+      <w:bookmarkStart w:id="40" w:name="_Toc164064429"/>
       <w:r>
         <w:t>SPANNING TREE</w:t>
       </w:r>
-      <w:bookmarkEnd w:id="39"/>
+      <w:bookmarkEnd w:id="40"/>
     </w:p>
     <w:p>
       <w:pPr>
@@ -9688,21 +10416,21 @@
       <w:pPr>
         <w:pStyle w:val="Cmsor2"/>
       </w:pPr>
-      <w:bookmarkStart w:id="40" w:name="_Toc161047190"/>
+      <w:bookmarkStart w:id="41" w:name="_Toc164064430"/>
       <w:r>
         <w:t>IGAZGATOSAG Switch</w:t>
       </w:r>
-      <w:bookmarkEnd w:id="40"/>
+      <w:bookmarkEnd w:id="41"/>
     </w:p>
     <w:p>
       <w:pPr>
         <w:pStyle w:val="Cmsor3"/>
       </w:pPr>
-      <w:bookmarkStart w:id="41" w:name="_Toc161047191"/>
+      <w:bookmarkStart w:id="42" w:name="_Toc164064431"/>
       <w:r>
         <w:t>VTP</w:t>
       </w:r>
-      <w:bookmarkEnd w:id="41"/>
+      <w:bookmarkEnd w:id="42"/>
     </w:p>
     <w:p>
       <w:pPr>
@@ -9737,11 +10465,11 @@
       <w:pPr>
         <w:pStyle w:val="Cmsor3"/>
       </w:pPr>
-      <w:bookmarkStart w:id="42" w:name="_Toc161047192"/>
+      <w:bookmarkStart w:id="43" w:name="_Toc164064432"/>
       <w:r>
         <w:t>Switchport mode</w:t>
       </w:r>
-      <w:bookmarkEnd w:id="42"/>
+      <w:bookmarkEnd w:id="43"/>
     </w:p>
     <w:p>
       <w:pPr>
@@ -9771,11 +10499,11 @@
       <w:pPr>
         <w:pStyle w:val="Cmsor3"/>
       </w:pPr>
-      <w:bookmarkStart w:id="43" w:name="_Toc161047193"/>
+      <w:bookmarkStart w:id="44" w:name="_Toc164064433"/>
       <w:r>
         <w:t>SPANNING TREE</w:t>
       </w:r>
-      <w:bookmarkEnd w:id="43"/>
+      <w:bookmarkEnd w:id="44"/>
     </w:p>
     <w:p>
       <w:pPr>
@@ -9819,11 +10547,11 @@
       <w:pPr>
         <w:pStyle w:val="Cmsor3"/>
       </w:pPr>
-      <w:bookmarkStart w:id="44" w:name="_Toc161047194"/>
+      <w:bookmarkStart w:id="45" w:name="_Toc164064434"/>
       <w:r>
         <w:t>PORTÖSSZEFOGÁS</w:t>
       </w:r>
-      <w:bookmarkEnd w:id="44"/>
+      <w:bookmarkEnd w:id="45"/>
     </w:p>
     <w:p>
       <w:pPr>
@@ -9940,11 +10668,11 @@
       <w:pPr>
         <w:pStyle w:val="Cmsor3"/>
       </w:pPr>
-      <w:bookmarkStart w:id="45" w:name="_Toc161047195"/>
+      <w:bookmarkStart w:id="46" w:name="_Toc164064435"/>
       <w:r>
         <w:t>PORTVÉDELEM</w:t>
       </w:r>
-      <w:bookmarkEnd w:id="45"/>
+      <w:bookmarkEnd w:id="46"/>
     </w:p>
     <w:p>
       <w:pPr>
@@ -10008,21 +10736,21 @@
       <w:pPr>
         <w:pStyle w:val="Cmsor2"/>
       </w:pPr>
-      <w:bookmarkStart w:id="46" w:name="_Toc161047196"/>
+      <w:bookmarkStart w:id="47" w:name="_Toc164064436"/>
       <w:r>
         <w:t>SZOBAK1 Switch</w:t>
       </w:r>
-      <w:bookmarkEnd w:id="46"/>
+      <w:bookmarkEnd w:id="47"/>
     </w:p>
     <w:p>
       <w:pPr>
         <w:pStyle w:val="Cmsor3"/>
       </w:pPr>
-      <w:bookmarkStart w:id="47" w:name="_Toc161047197"/>
+      <w:bookmarkStart w:id="48" w:name="_Toc164064437"/>
       <w:r>
         <w:t>VTP</w:t>
       </w:r>
-      <w:bookmarkEnd w:id="47"/>
+      <w:bookmarkEnd w:id="48"/>
     </w:p>
     <w:p>
       <w:pPr>
@@ -10057,11 +10785,11 @@
       <w:pPr>
         <w:pStyle w:val="Cmsor3"/>
       </w:pPr>
-      <w:bookmarkStart w:id="48" w:name="_Toc161047198"/>
+      <w:bookmarkStart w:id="49" w:name="_Toc164064438"/>
       <w:r>
         <w:t>Switchport mode</w:t>
       </w:r>
-      <w:bookmarkEnd w:id="48"/>
+      <w:bookmarkEnd w:id="49"/>
     </w:p>
     <w:p>
       <w:pPr>
@@ -10094,12 +10822,12 @@
       <w:r>
         <w:br w:type="page"/>
       </w:r>
-      <w:bookmarkStart w:id="49" w:name="_Toc161047199"/>
+      <w:bookmarkStart w:id="50" w:name="_Toc164064439"/>
       <w:r>
         <w:lastRenderedPageBreak/>
         <w:t>SPANNING TREE</w:t>
       </w:r>
-      <w:bookmarkEnd w:id="49"/>
+      <w:bookmarkEnd w:id="50"/>
     </w:p>
     <w:p>
       <w:pPr>
@@ -10134,11 +10862,11 @@
       <w:pPr>
         <w:pStyle w:val="Cmsor3"/>
       </w:pPr>
-      <w:bookmarkStart w:id="50" w:name="_Toc161047200"/>
+      <w:bookmarkStart w:id="51" w:name="_Toc164064440"/>
       <w:r>
         <w:t>PORTÖSSZEFOGÁS</w:t>
       </w:r>
-      <w:bookmarkEnd w:id="50"/>
+      <w:bookmarkEnd w:id="51"/>
     </w:p>
     <w:p>
       <w:pPr>
@@ -10218,11 +10946,11 @@
       <w:pPr>
         <w:pStyle w:val="Cmsor3"/>
       </w:pPr>
-      <w:bookmarkStart w:id="51" w:name="_Toc161047201"/>
+      <w:bookmarkStart w:id="52" w:name="_Toc164064441"/>
       <w:r>
         <w:t>PORTVÉDELEM</w:t>
       </w:r>
-      <w:bookmarkEnd w:id="51"/>
+      <w:bookmarkEnd w:id="52"/>
     </w:p>
     <w:p>
       <w:pPr>
@@ -10286,21 +11014,21 @@
       <w:pPr>
         <w:pStyle w:val="Cmsor2"/>
       </w:pPr>
-      <w:bookmarkStart w:id="52" w:name="_Toc161047202"/>
+      <w:bookmarkStart w:id="53" w:name="_Toc164064442"/>
       <w:r>
         <w:t>SZOBAK2 Switch</w:t>
       </w:r>
-      <w:bookmarkEnd w:id="52"/>
+      <w:bookmarkEnd w:id="53"/>
     </w:p>
     <w:p>
       <w:pPr>
         <w:pStyle w:val="Cmsor3"/>
       </w:pPr>
-      <w:bookmarkStart w:id="53" w:name="_Toc161047203"/>
+      <w:bookmarkStart w:id="54" w:name="_Toc164064443"/>
       <w:r>
         <w:t>VTP</w:t>
       </w:r>
-      <w:bookmarkEnd w:id="53"/>
+      <w:bookmarkEnd w:id="54"/>
     </w:p>
     <w:p>
       <w:pPr>
@@ -10335,11 +11063,11 @@
       <w:pPr>
         <w:pStyle w:val="Cmsor3"/>
       </w:pPr>
-      <w:bookmarkStart w:id="54" w:name="_Toc161047204"/>
+      <w:bookmarkStart w:id="55" w:name="_Toc164064444"/>
       <w:r>
         <w:t>Switchport mode</w:t>
       </w:r>
-      <w:bookmarkEnd w:id="54"/>
+      <w:bookmarkEnd w:id="55"/>
     </w:p>
     <w:p>
       <w:pPr>
@@ -10374,11 +11102,11 @@
       <w:pPr>
         <w:pStyle w:val="Cmsor3"/>
       </w:pPr>
-      <w:bookmarkStart w:id="55" w:name="_Toc161047205"/>
+      <w:bookmarkStart w:id="56" w:name="_Toc164064445"/>
       <w:r>
         <w:t>SPANNING TREE</w:t>
       </w:r>
-      <w:bookmarkEnd w:id="55"/>
+      <w:bookmarkEnd w:id="56"/>
     </w:p>
     <w:p>
       <w:pPr>
@@ -10411,12 +11139,12 @@
       <w:pPr>
         <w:pStyle w:val="Cmsor3"/>
       </w:pPr>
-      <w:bookmarkStart w:id="56" w:name="_Toc161047206"/>
+      <w:bookmarkStart w:id="57" w:name="_Toc164064446"/>
       <w:r>
         <w:lastRenderedPageBreak/>
         <w:t>PORTÖSSZEFOGÁS</w:t>
       </w:r>
-      <w:bookmarkEnd w:id="56"/>
+      <w:bookmarkEnd w:id="57"/>
     </w:p>
     <w:p>
       <w:pPr>
@@ -10496,11 +11224,11 @@
       <w:pPr>
         <w:pStyle w:val="Cmsor3"/>
       </w:pPr>
-      <w:bookmarkStart w:id="57" w:name="_Toc161047207"/>
+      <w:bookmarkStart w:id="58" w:name="_Toc164064447"/>
       <w:r>
         <w:t>PORTVÉDELEM</w:t>
       </w:r>
-      <w:bookmarkEnd w:id="57"/>
+      <w:bookmarkEnd w:id="58"/>
     </w:p>
     <w:p>
       <w:pPr>
@@ -10560,7 +11288,7 @@
       <w:pPr>
         <w:pStyle w:val="Cmsor2"/>
       </w:pPr>
-      <w:bookmarkStart w:id="58" w:name="_Toc161047208"/>
+      <w:bookmarkStart w:id="59" w:name="_Toc164064448"/>
       <w:r>
         <w:t>New</w:t>
       </w:r>
@@ -10579,17 +11307,17 @@
       <w:r>
         <w:t xml:space="preserve"> Router</w:t>
       </w:r>
-      <w:bookmarkEnd w:id="58"/>
+      <w:bookmarkEnd w:id="59"/>
     </w:p>
     <w:p>
       <w:pPr>
         <w:pStyle w:val="Cmsor3"/>
       </w:pPr>
-      <w:bookmarkStart w:id="59" w:name="_Toc161047209"/>
+      <w:bookmarkStart w:id="60" w:name="_Toc164064449"/>
       <w:r>
         <w:t>Recepció VLAN</w:t>
       </w:r>
-      <w:bookmarkEnd w:id="59"/>
+      <w:bookmarkEnd w:id="60"/>
     </w:p>
     <w:p>
       <w:pPr>
@@ -10624,11 +11352,11 @@
       <w:pPr>
         <w:pStyle w:val="Cmsor3"/>
       </w:pPr>
-      <w:bookmarkStart w:id="60" w:name="_Toc161047210"/>
+      <w:bookmarkStart w:id="61" w:name="_Toc164064450"/>
       <w:r>
         <w:t>Security VLAN</w:t>
       </w:r>
-      <w:bookmarkEnd w:id="60"/>
+      <w:bookmarkEnd w:id="61"/>
     </w:p>
     <w:p>
       <w:pPr>
@@ -10663,11 +11391,11 @@
       <w:pPr>
         <w:pStyle w:val="Cmsor3"/>
       </w:pPr>
-      <w:bookmarkStart w:id="61" w:name="_Toc161047211"/>
+      <w:bookmarkStart w:id="62" w:name="_Toc164064451"/>
       <w:r>
         <w:t>Hálószobák1 VLAN</w:t>
       </w:r>
-      <w:bookmarkEnd w:id="61"/>
+      <w:bookmarkEnd w:id="62"/>
     </w:p>
     <w:p>
       <w:pPr>
@@ -10702,11 +11430,11 @@
       <w:pPr>
         <w:pStyle w:val="Cmsor3"/>
       </w:pPr>
-      <w:bookmarkStart w:id="62" w:name="_Toc161047212"/>
+      <w:bookmarkStart w:id="63" w:name="_Toc164064452"/>
       <w:r>
         <w:t>Igazgatóság VLAN</w:t>
       </w:r>
-      <w:bookmarkEnd w:id="62"/>
+      <w:bookmarkEnd w:id="63"/>
     </w:p>
     <w:p>
       <w:pPr>
@@ -10741,12 +11469,12 @@
       <w:pPr>
         <w:pStyle w:val="Cmsor3"/>
       </w:pPr>
-      <w:bookmarkStart w:id="63" w:name="_Toc161047213"/>
+      <w:bookmarkStart w:id="64" w:name="_Toc164064453"/>
       <w:r>
         <w:lastRenderedPageBreak/>
         <w:t>Hálószobák2 VLAN</w:t>
       </w:r>
-      <w:bookmarkEnd w:id="63"/>
+      <w:bookmarkEnd w:id="64"/>
     </w:p>
     <w:p>
       <w:pPr>
@@ -10781,11 +11509,11 @@
       <w:pPr>
         <w:pStyle w:val="Cmsor3"/>
       </w:pPr>
-      <w:bookmarkStart w:id="64" w:name="_Toc161047214"/>
+      <w:bookmarkStart w:id="65" w:name="_Toc164064454"/>
       <w:r>
         <w:t>VLAN</w:t>
       </w:r>
-      <w:bookmarkEnd w:id="64"/>
+      <w:bookmarkEnd w:id="65"/>
     </w:p>
     <w:p>
       <w:pPr>
@@ -10812,11 +11540,11 @@
       <w:pPr>
         <w:pStyle w:val="Cmsor3"/>
       </w:pPr>
-      <w:bookmarkStart w:id="65" w:name="_Toc161047215"/>
+      <w:bookmarkStart w:id="66" w:name="_Toc164064455"/>
       <w:r>
         <w:t>OSPF</w:t>
       </w:r>
-      <w:bookmarkEnd w:id="65"/>
+      <w:bookmarkEnd w:id="66"/>
     </w:p>
     <w:p>
       <w:pPr>
@@ -10947,11 +11675,11 @@
       <w:pPr>
         <w:pStyle w:val="Cmsor3"/>
       </w:pPr>
-      <w:bookmarkStart w:id="66" w:name="_Toc161047216"/>
+      <w:bookmarkStart w:id="67" w:name="_Toc164064456"/>
       <w:r>
         <w:t>PPP</w:t>
       </w:r>
-      <w:bookmarkEnd w:id="66"/>
+      <w:bookmarkEnd w:id="67"/>
     </w:p>
     <w:p>
       <w:pPr>
@@ -10970,11 +11698,11 @@
       <w:pPr>
         <w:pStyle w:val="Cmsor3"/>
       </w:pPr>
-      <w:bookmarkStart w:id="67" w:name="_Toc161047217"/>
+      <w:bookmarkStart w:id="68" w:name="_Toc164064457"/>
       <w:r>
         <w:t>HSRP</w:t>
       </w:r>
-      <w:bookmarkEnd w:id="67"/>
+      <w:bookmarkEnd w:id="68"/>
     </w:p>
     <w:p>
       <w:pPr>
@@ -11206,11 +11934,11 @@
       <w:pPr>
         <w:pStyle w:val="Cmsor3"/>
       </w:pPr>
-      <w:bookmarkStart w:id="68" w:name="_Toc161047218"/>
+      <w:bookmarkStart w:id="69" w:name="_Toc164064458"/>
       <w:r>
         <w:t>DHCP</w:t>
       </w:r>
-      <w:bookmarkEnd w:id="68"/>
+      <w:bookmarkEnd w:id="69"/>
     </w:p>
     <w:p>
       <w:r>
@@ -11323,11 +12051,11 @@
       <w:pPr>
         <w:pStyle w:val="Cmsor3"/>
       </w:pPr>
-      <w:bookmarkStart w:id="69" w:name="_Toc161047219"/>
+      <w:bookmarkStart w:id="70" w:name="_Toc164064459"/>
       <w:r>
         <w:t>NTP/SYSLOG</w:t>
       </w:r>
-      <w:bookmarkEnd w:id="69"/>
+      <w:bookmarkEnd w:id="70"/>
     </w:p>
     <w:p>
       <w:r>
@@ -11368,10 +12096,12 @@
       <w:pPr>
         <w:pStyle w:val="Cmsor3"/>
       </w:pPr>
+      <w:bookmarkStart w:id="71" w:name="_Toc164064460"/>
       <w:r>
         <w:lastRenderedPageBreak/>
         <w:t>SSH</w:t>
       </w:r>
+      <w:bookmarkEnd w:id="71"/>
     </w:p>
     <w:p>
       <w:r>
@@ -11427,21 +12157,21 @@
       <w:pPr>
         <w:pStyle w:val="Cmsor2"/>
       </w:pPr>
-      <w:bookmarkStart w:id="70" w:name="_Toc161047220"/>
+      <w:bookmarkStart w:id="72" w:name="_Toc164064461"/>
       <w:r>
         <w:t>Backup router</w:t>
       </w:r>
-      <w:bookmarkEnd w:id="70"/>
+      <w:bookmarkEnd w:id="72"/>
     </w:p>
     <w:p>
       <w:pPr>
         <w:pStyle w:val="Cmsor3"/>
       </w:pPr>
-      <w:bookmarkStart w:id="71" w:name="_Toc161047221"/>
+      <w:bookmarkStart w:id="73" w:name="_Toc164064462"/>
       <w:r>
         <w:t>Static route</w:t>
       </w:r>
-      <w:bookmarkEnd w:id="71"/>
+      <w:bookmarkEnd w:id="73"/>
     </w:p>
     <w:p>
       <w:pPr>
@@ -11460,11 +12190,11 @@
       <w:pPr>
         <w:pStyle w:val="Cmsor3"/>
       </w:pPr>
-      <w:bookmarkStart w:id="72" w:name="_Toc161047222"/>
+      <w:bookmarkStart w:id="74" w:name="_Toc164064463"/>
       <w:r>
         <w:t>OSPF</w:t>
       </w:r>
-      <w:bookmarkEnd w:id="72"/>
+      <w:bookmarkEnd w:id="74"/>
     </w:p>
     <w:p>
       <w:pPr>
@@ -11635,11 +12365,11 @@
       <w:pPr>
         <w:pStyle w:val="Cmsor3"/>
       </w:pPr>
-      <w:bookmarkStart w:id="73" w:name="_Toc161047223"/>
+      <w:bookmarkStart w:id="75" w:name="_Toc164064464"/>
       <w:r>
         <w:t>Recepció VLAN</w:t>
       </w:r>
-      <w:bookmarkEnd w:id="73"/>
+      <w:bookmarkEnd w:id="75"/>
     </w:p>
     <w:p>
       <w:pPr>
@@ -11686,7 +12416,6 @@
           <w:szCs w:val="28"/>
         </w:rPr>
       </w:pPr>
-      <w:bookmarkStart w:id="74" w:name="_Toc161047224"/>
       <w:r>
         <w:br w:type="page"/>
       </w:r>
@@ -11695,11 +12424,12 @@
       <w:pPr>
         <w:pStyle w:val="Cmsor3"/>
       </w:pPr>
+      <w:bookmarkStart w:id="76" w:name="_Toc164064465"/>
       <w:r>
         <w:lastRenderedPageBreak/>
         <w:t>Security VLAN</w:t>
       </w:r>
-      <w:bookmarkEnd w:id="74"/>
+      <w:bookmarkEnd w:id="76"/>
     </w:p>
     <w:p>
       <w:pPr>
@@ -11740,11 +12470,11 @@
       <w:pPr>
         <w:pStyle w:val="Cmsor3"/>
       </w:pPr>
-      <w:bookmarkStart w:id="75" w:name="_Toc161047225"/>
+      <w:bookmarkStart w:id="77" w:name="_Toc164064466"/>
       <w:r>
         <w:t>Hálószobák1 VLAN</w:t>
       </w:r>
-      <w:bookmarkEnd w:id="75"/>
+      <w:bookmarkEnd w:id="77"/>
     </w:p>
     <w:p>
       <w:pPr>
@@ -11785,11 +12515,11 @@
       <w:pPr>
         <w:pStyle w:val="Cmsor3"/>
       </w:pPr>
-      <w:bookmarkStart w:id="76" w:name="_Toc161047226"/>
+      <w:bookmarkStart w:id="78" w:name="_Toc164064467"/>
       <w:r>
         <w:t>Igazgatóság VLAN</w:t>
       </w:r>
-      <w:bookmarkEnd w:id="76"/>
+      <w:bookmarkEnd w:id="78"/>
     </w:p>
     <w:p>
       <w:pPr>
@@ -11830,11 +12560,11 @@
       <w:pPr>
         <w:pStyle w:val="Cmsor3"/>
       </w:pPr>
-      <w:bookmarkStart w:id="77" w:name="_Toc161047227"/>
+      <w:bookmarkStart w:id="79" w:name="_Toc164064468"/>
       <w:r>
         <w:t>Hálószobák2 VLAN</w:t>
       </w:r>
-      <w:bookmarkEnd w:id="77"/>
+      <w:bookmarkEnd w:id="79"/>
     </w:p>
     <w:p>
       <w:pPr>
@@ -11875,11 +12605,11 @@
       <w:pPr>
         <w:pStyle w:val="Cmsor3"/>
       </w:pPr>
-      <w:bookmarkStart w:id="78" w:name="_Toc161047228"/>
+      <w:bookmarkStart w:id="80" w:name="_Toc164064469"/>
       <w:r>
         <w:t>VLAN</w:t>
       </w:r>
-      <w:bookmarkEnd w:id="78"/>
+      <w:bookmarkEnd w:id="80"/>
     </w:p>
     <w:p>
       <w:pPr>
@@ -11906,11 +12636,11 @@
       <w:pPr>
         <w:pStyle w:val="Cmsor3"/>
       </w:pPr>
-      <w:bookmarkStart w:id="79" w:name="_Toc161047229"/>
+      <w:bookmarkStart w:id="81" w:name="_Toc164064470"/>
       <w:r>
         <w:t>HSRP</w:t>
       </w:r>
-      <w:bookmarkEnd w:id="79"/>
+      <w:bookmarkEnd w:id="81"/>
     </w:p>
     <w:p>
       <w:pPr>
@@ -12061,12 +12791,12 @@
       <w:pPr>
         <w:pStyle w:val="Cmsor3"/>
       </w:pPr>
-      <w:bookmarkStart w:id="80" w:name="_Toc161047230"/>
+      <w:bookmarkStart w:id="82" w:name="_Toc164064471"/>
       <w:r>
         <w:lastRenderedPageBreak/>
         <w:t>DHCP</w:t>
       </w:r>
-      <w:bookmarkEnd w:id="80"/>
+      <w:bookmarkEnd w:id="82"/>
     </w:p>
     <w:p>
       <w:r>
@@ -12179,11 +12909,11 @@
       <w:pPr>
         <w:pStyle w:val="Cmsor3"/>
       </w:pPr>
-      <w:bookmarkStart w:id="81" w:name="_Toc161047231"/>
+      <w:bookmarkStart w:id="83" w:name="_Toc164064472"/>
       <w:r>
         <w:t>PAT</w:t>
       </w:r>
-      <w:bookmarkEnd w:id="81"/>
+      <w:bookmarkEnd w:id="83"/>
     </w:p>
     <w:p>
       <w:r>
@@ -12303,11 +13033,11 @@
       <w:pPr>
         <w:pStyle w:val="Cmsor3"/>
       </w:pPr>
-      <w:bookmarkStart w:id="82" w:name="_Toc161047232"/>
+      <w:bookmarkStart w:id="84" w:name="_Toc164064473"/>
       <w:r>
         <w:t>NTP/SYSLOG</w:t>
       </w:r>
-      <w:bookmarkEnd w:id="82"/>
+      <w:bookmarkEnd w:id="84"/>
     </w:p>
     <w:p>
       <w:r>
@@ -12334,9 +13064,11 @@
       <w:pPr>
         <w:pStyle w:val="Cmsor3"/>
       </w:pPr>
+      <w:bookmarkStart w:id="85" w:name="_Toc164064474"/>
       <w:r>
         <w:t>SSH</w:t>
       </w:r>
+      <w:bookmarkEnd w:id="85"/>
     </w:p>
     <w:p>
       <w:r>
@@ -12395,32 +13127,32 @@
       <w:pPr>
         <w:pStyle w:val="Cmsor1"/>
       </w:pPr>
-      <w:bookmarkStart w:id="83" w:name="_Toc161047233"/>
+      <w:bookmarkStart w:id="86" w:name="_Toc164064475"/>
       <w:r>
         <w:lastRenderedPageBreak/>
         <w:t>Üzemeltetők terület</w:t>
       </w:r>
-      <w:bookmarkEnd w:id="83"/>
+      <w:bookmarkEnd w:id="86"/>
     </w:p>
     <w:p>
       <w:pPr>
         <w:pStyle w:val="Cmsor2"/>
       </w:pPr>
-      <w:bookmarkStart w:id="84" w:name="_Toc161047234"/>
+      <w:bookmarkStart w:id="87" w:name="_Toc164064476"/>
       <w:r>
         <w:t>Üzemeltetők router</w:t>
       </w:r>
-      <w:bookmarkEnd w:id="84"/>
+      <w:bookmarkEnd w:id="87"/>
     </w:p>
     <w:p>
       <w:pPr>
         <w:pStyle w:val="Cmsor3"/>
       </w:pPr>
-      <w:bookmarkStart w:id="85" w:name="_Toc161047235"/>
+      <w:bookmarkStart w:id="88" w:name="_Toc164064477"/>
       <w:r>
         <w:t>Static route</w:t>
       </w:r>
-      <w:bookmarkEnd w:id="85"/>
+      <w:bookmarkEnd w:id="88"/>
     </w:p>
     <w:p>
       <w:pPr>
@@ -12439,11 +13171,11 @@
       <w:pPr>
         <w:pStyle w:val="Cmsor3"/>
       </w:pPr>
-      <w:bookmarkStart w:id="86" w:name="_Toc161047236"/>
+      <w:bookmarkStart w:id="89" w:name="_Toc164064478"/>
       <w:r>
         <w:t>OSPF</w:t>
       </w:r>
-      <w:bookmarkEnd w:id="86"/>
+      <w:bookmarkEnd w:id="89"/>
     </w:p>
     <w:p>
       <w:pPr>
@@ -12526,9 +13258,11 @@
       <w:pPr>
         <w:pStyle w:val="Cmsor3"/>
       </w:pPr>
+      <w:bookmarkStart w:id="90" w:name="_Toc164064479"/>
       <w:r>
         <w:t>OSPFv3</w:t>
       </w:r>
+      <w:bookmarkEnd w:id="90"/>
     </w:p>
     <w:p>
       <w:r>
@@ -12587,11 +13321,11 @@
       <w:pPr>
         <w:pStyle w:val="Cmsor3"/>
       </w:pPr>
-      <w:bookmarkStart w:id="87" w:name="_Toc161047237"/>
+      <w:bookmarkStart w:id="91" w:name="_Toc164064480"/>
       <w:r>
         <w:t>PPP</w:t>
       </w:r>
-      <w:bookmarkEnd w:id="87"/>
+      <w:bookmarkEnd w:id="91"/>
     </w:p>
     <w:p>
       <w:r>
@@ -12623,11 +13357,11 @@
       <w:pPr>
         <w:pStyle w:val="Cmsor3"/>
       </w:pPr>
-      <w:bookmarkStart w:id="88" w:name="_Toc161047238"/>
+      <w:bookmarkStart w:id="92" w:name="_Toc164064481"/>
       <w:r>
         <w:t>GRE</w:t>
       </w:r>
-      <w:bookmarkEnd w:id="88"/>
+      <w:bookmarkEnd w:id="92"/>
     </w:p>
     <w:p>
       <w:r>
@@ -12654,11 +13388,11 @@
       <w:pPr>
         <w:pStyle w:val="Cmsor3"/>
       </w:pPr>
-      <w:bookmarkStart w:id="89" w:name="_Toc161047239"/>
+      <w:bookmarkStart w:id="93" w:name="_Toc164064482"/>
       <w:r>
         <w:t>ACL</w:t>
       </w:r>
-      <w:bookmarkEnd w:id="89"/>
+      <w:bookmarkEnd w:id="93"/>
     </w:p>
     <w:p>
       <w:pPr>
@@ -12734,11 +13468,11 @@
       <w:pPr>
         <w:pStyle w:val="Cmsor3"/>
       </w:pPr>
-      <w:bookmarkStart w:id="90" w:name="_Toc161047240"/>
+      <w:bookmarkStart w:id="94" w:name="_Toc164064483"/>
       <w:r>
         <w:t>PAT</w:t>
       </w:r>
-      <w:bookmarkEnd w:id="90"/>
+      <w:bookmarkEnd w:id="94"/>
     </w:p>
     <w:p>
       <w:r>
@@ -12867,11 +13601,11 @@
       <w:pPr>
         <w:pStyle w:val="Cmsor3"/>
       </w:pPr>
-      <w:bookmarkStart w:id="91" w:name="_Toc161047241"/>
+      <w:bookmarkStart w:id="95" w:name="_Toc164064484"/>
       <w:r>
         <w:t>NTP/SYSLOG</w:t>
       </w:r>
-      <w:bookmarkEnd w:id="91"/>
+      <w:bookmarkEnd w:id="95"/>
     </w:p>
     <w:p>
       <w:r>
@@ -12898,9 +13632,11 @@
       <w:pPr>
         <w:pStyle w:val="Cmsor3"/>
       </w:pPr>
+      <w:bookmarkStart w:id="96" w:name="_Toc164064485"/>
       <w:r>
         <w:t>IPv6</w:t>
       </w:r>
+      <w:bookmarkEnd w:id="96"/>
     </w:p>
     <w:p>
       <w:r>
@@ -12983,9 +13719,11 @@
       <w:pPr>
         <w:pStyle w:val="Cmsor3"/>
       </w:pPr>
+      <w:bookmarkStart w:id="97" w:name="_Toc164064486"/>
       <w:r>
         <w:t>SSH</w:t>
       </w:r>
+      <w:bookmarkEnd w:id="97"/>
     </w:p>
     <w:p>
       <w:r>
@@ -13039,18 +13777,18 @@
       <w:pPr>
         <w:pStyle w:val="Cmsor1"/>
       </w:pPr>
-      <w:bookmarkStart w:id="92" w:name="_Toc161047242"/>
+      <w:bookmarkStart w:id="98" w:name="_Toc164064487"/>
       <w:r>
         <w:lastRenderedPageBreak/>
         <w:t>Laguna Motel Terület</w:t>
       </w:r>
-      <w:bookmarkEnd w:id="92"/>
+      <w:bookmarkEnd w:id="98"/>
     </w:p>
     <w:p>
       <w:pPr>
         <w:pStyle w:val="Cmsor2"/>
       </w:pPr>
-      <w:bookmarkStart w:id="93" w:name="_Toc161047243"/>
+      <w:bookmarkStart w:id="99" w:name="_Toc164064488"/>
       <w:r>
         <w:t>Laguna</w:t>
       </w:r>
@@ -13060,17 +13798,17 @@
       <w:r>
         <w:t>Motel router</w:t>
       </w:r>
-      <w:bookmarkEnd w:id="93"/>
+      <w:bookmarkEnd w:id="99"/>
     </w:p>
     <w:p>
       <w:pPr>
         <w:pStyle w:val="Cmsor3"/>
       </w:pPr>
-      <w:bookmarkStart w:id="94" w:name="_Toc161047244"/>
+      <w:bookmarkStart w:id="100" w:name="_Toc164064489"/>
       <w:r>
         <w:t>OSPF</w:t>
       </w:r>
-      <w:bookmarkEnd w:id="94"/>
+      <w:bookmarkEnd w:id="100"/>
     </w:p>
     <w:p>
       <w:pPr>
@@ -13145,9 +13883,11 @@
       <w:pPr>
         <w:pStyle w:val="Cmsor3"/>
       </w:pPr>
+      <w:bookmarkStart w:id="101" w:name="_Toc164064490"/>
       <w:r>
         <w:t>OSPFv3</w:t>
       </w:r>
+      <w:bookmarkEnd w:id="101"/>
     </w:p>
     <w:p>
       <w:r>
@@ -13196,11 +13936,11 @@
       <w:pPr>
         <w:pStyle w:val="Cmsor3"/>
       </w:pPr>
-      <w:bookmarkStart w:id="95" w:name="_Toc161047245"/>
+      <w:bookmarkStart w:id="102" w:name="_Toc164064491"/>
       <w:r>
         <w:t>PPP</w:t>
       </w:r>
-      <w:bookmarkEnd w:id="95"/>
+      <w:bookmarkEnd w:id="102"/>
     </w:p>
     <w:p>
       <w:pPr>
@@ -13251,11 +13991,11 @@
       <w:pPr>
         <w:pStyle w:val="Cmsor3"/>
       </w:pPr>
-      <w:bookmarkStart w:id="96" w:name="_Toc161047246"/>
+      <w:bookmarkStart w:id="103" w:name="_Toc164064492"/>
       <w:r>
         <w:t>NTP/SYSLOG</w:t>
       </w:r>
-      <w:bookmarkEnd w:id="96"/>
+      <w:bookmarkEnd w:id="103"/>
     </w:p>
     <w:p>
       <w:r>
@@ -13296,10 +14036,12 @@
       <w:pPr>
         <w:pStyle w:val="Cmsor3"/>
       </w:pPr>
+      <w:bookmarkStart w:id="104" w:name="_Toc164064493"/>
       <w:r>
         <w:lastRenderedPageBreak/>
         <w:t>IPv6</w:t>
       </w:r>
+      <w:bookmarkEnd w:id="104"/>
     </w:p>
     <w:p>
       <w:r>
@@ -13398,9 +14140,11 @@
       <w:pPr>
         <w:pStyle w:val="Cmsor3"/>
       </w:pPr>
+      <w:bookmarkStart w:id="105" w:name="_Toc164064494"/>
       <w:r>
         <w:t>SSH</w:t>
       </w:r>
+      <w:bookmarkEnd w:id="105"/>
     </w:p>
     <w:p>
       <w:r>
@@ -13461,32 +14205,32 @@
       <w:pPr>
         <w:pStyle w:val="Cmsor1"/>
       </w:pPr>
-      <w:bookmarkStart w:id="97" w:name="_Toc161047247"/>
+      <w:bookmarkStart w:id="106" w:name="_Toc164064495"/>
       <w:r>
         <w:lastRenderedPageBreak/>
         <w:t>Távmunkás Terület</w:t>
       </w:r>
-      <w:bookmarkEnd w:id="97"/>
+      <w:bookmarkEnd w:id="106"/>
     </w:p>
     <w:p>
       <w:pPr>
         <w:pStyle w:val="Cmsor2"/>
       </w:pPr>
-      <w:bookmarkStart w:id="98" w:name="_Toc161047248"/>
+      <w:bookmarkStart w:id="107" w:name="_Toc164064496"/>
       <w:r>
         <w:t>Home router</w:t>
       </w:r>
-      <w:bookmarkEnd w:id="98"/>
+      <w:bookmarkEnd w:id="107"/>
     </w:p>
     <w:p>
       <w:pPr>
         <w:pStyle w:val="Cmsor3"/>
       </w:pPr>
-      <w:bookmarkStart w:id="99" w:name="_Toc161047249"/>
+      <w:bookmarkStart w:id="108" w:name="_Toc164064497"/>
       <w:r>
         <w:t>Static route</w:t>
       </w:r>
-      <w:bookmarkEnd w:id="99"/>
+      <w:bookmarkEnd w:id="108"/>
     </w:p>
     <w:p>
       <w:r>
@@ -13498,9 +14242,11 @@
       <w:pPr>
         <w:pStyle w:val="Cmsor3"/>
       </w:pPr>
+      <w:bookmarkStart w:id="109" w:name="_Toc164064498"/>
       <w:r>
         <w:t>PAT</w:t>
       </w:r>
+      <w:bookmarkEnd w:id="109"/>
     </w:p>
     <w:p>
       <w:r>
@@ -13554,32 +14300,32 @@
       <w:pPr>
         <w:pStyle w:val="Cmsor1"/>
       </w:pPr>
-      <w:bookmarkStart w:id="100" w:name="_Toc161047250"/>
+      <w:bookmarkStart w:id="110" w:name="_Toc164064499"/>
       <w:r>
         <w:lastRenderedPageBreak/>
         <w:t>ISP Terület</w:t>
       </w:r>
-      <w:bookmarkEnd w:id="100"/>
+      <w:bookmarkEnd w:id="110"/>
     </w:p>
     <w:p>
       <w:pPr>
         <w:pStyle w:val="Cmsor2"/>
       </w:pPr>
-      <w:bookmarkStart w:id="101" w:name="_Toc161047251"/>
+      <w:bookmarkStart w:id="111" w:name="_Toc164064500"/>
       <w:r>
         <w:t>ISP router</w:t>
       </w:r>
-      <w:bookmarkEnd w:id="101"/>
+      <w:bookmarkEnd w:id="111"/>
     </w:p>
     <w:p>
       <w:pPr>
         <w:pStyle w:val="Cmsor3"/>
       </w:pPr>
-      <w:bookmarkStart w:id="102" w:name="_Toc161047252"/>
+      <w:bookmarkStart w:id="112" w:name="_Toc164064501"/>
       <w:r>
         <w:t>Config</w:t>
       </w:r>
-      <w:bookmarkEnd w:id="102"/>
+      <w:bookmarkEnd w:id="112"/>
     </w:p>
     <w:p>
       <w:pPr>
@@ -13606,11 +14352,11 @@
       <w:pPr>
         <w:pStyle w:val="Cmsor3"/>
       </w:pPr>
-      <w:bookmarkStart w:id="103" w:name="_Toc161047253"/>
+      <w:bookmarkStart w:id="113" w:name="_Toc164064502"/>
       <w:r>
         <w:t>IP Címzés</w:t>
       </w:r>
-      <w:bookmarkEnd w:id="103"/>
+      <w:bookmarkEnd w:id="113"/>
     </w:p>
     <w:p>
       <w:pPr>
@@ -13679,11 +14425,11 @@
       <w:pPr>
         <w:pStyle w:val="Cmsor3"/>
       </w:pPr>
-      <w:bookmarkStart w:id="104" w:name="_Toc161047254"/>
+      <w:bookmarkStart w:id="114" w:name="_Toc164064503"/>
       <w:r>
         <w:t>Static route</w:t>
       </w:r>
-      <w:bookmarkEnd w:id="104"/>
+      <w:bookmarkEnd w:id="114"/>
     </w:p>
     <w:p>
       <w:pPr>

</xml_diff>